<commit_message>
Se añade la issue #487 a la versión 1.2.2 32100
</commit_message>
<xml_diff>
--- a/202202_SISTRA2-VERSIONES.docx
+++ b/202202_SISTRA2-VERSIONES.docx
@@ -1,6 +1,6 @@
 
 <file path=word/document.xml><?xml version="1.0" encoding="utf-8"?>
-<w:document xmlns:wpc="http://schemas.microsoft.com/office/word/2010/wordprocessingCanvas" xmlns:cx="http://schemas.microsoft.com/office/drawing/2014/chartex" xmlns:cx1="http://schemas.microsoft.com/office/drawing/2015/9/8/chartex" xmlns:cx2="http://schemas.microsoft.com/office/drawing/2015/10/21/chartex" xmlns:cx3="http://schemas.microsoft.com/office/drawing/2016/5/9/chartex" xmlns:cx4="http://schemas.microsoft.com/office/drawing/2016/5/10/chartex" xmlns:cx5="http://schemas.microsoft.com/office/drawing/2016/5/11/chartex" xmlns:cx6="http://schemas.microsoft.com/office/drawing/2016/5/12/chartex" xmlns:cx7="http://schemas.microsoft.com/office/drawing/2016/5/13/chartex" xmlns:cx8="http://schemas.microsoft.com/office/drawing/2016/5/14/chartex" xmlns:mc="http://schemas.openxmlformats.org/markup-compatibility/2006" xmlns:aink="http://schemas.microsoft.com/office/drawing/2016/ink" xmlns:am3d="http://schemas.microsoft.com/office/drawing/2017/model3d" xmlns:o="urn:schemas-microsoft-com:office:office" xmlns:r="http://schemas.openxmlformats.org/officeDocument/2006/relationships" xmlns:m="http://schemas.openxmlformats.org/officeDocument/2006/math" xmlns:v="urn:schemas-microsoft-com:vml" xmlns:wp14="http://schemas.microsoft.com/office/word/2010/wordprocessingDrawing" xmlns:wp="http://schemas.openxmlformats.org/drawingml/2006/wordprocessingDrawing" xmlns:w10="urn:schemas-microsoft-com:office:word" xmlns:w="http://schemas.openxmlformats.org/wordprocessingml/2006/main" xmlns:w14="http://schemas.microsoft.com/office/word/2010/wordml" xmlns:w15="http://schemas.microsoft.com/office/word/2012/wordml" xmlns:w16cex="http://schemas.microsoft.com/office/word/2018/wordml/cex" xmlns:w16cid="http://schemas.microsoft.com/office/word/2016/wordml/cid" xmlns:w16="http://schemas.microsoft.com/office/word/2018/wordml" xmlns:w16sdtdh="http://schemas.microsoft.com/office/word/2020/wordml/sdtdatahash" xmlns:w16se="http://schemas.microsoft.com/office/word/2015/wordml/symex" xmlns:wpg="http://schemas.microsoft.com/office/word/2010/wordprocessingGroup" xmlns:wpi="http://schemas.microsoft.com/office/word/2010/wordprocessingInk" xmlns:wne="http://schemas.microsoft.com/office/word/2006/wordml" xmlns:wps="http://schemas.microsoft.com/office/word/2010/wordprocessingShape" mc:Ignorable="w14 w15 w16se w16cid w16 w16cex w16sdtdh wp14">
+<w:document xmlns:wpc="http://schemas.microsoft.com/office/word/2010/wordprocessingCanvas" xmlns:cx="http://schemas.microsoft.com/office/drawing/2014/chartex" xmlns:cx1="http://schemas.microsoft.com/office/drawing/2015/9/8/chartex" xmlns:mc="http://schemas.openxmlformats.org/markup-compatibility/2006" xmlns:o="urn:schemas-microsoft-com:office:office" xmlns:r="http://schemas.openxmlformats.org/officeDocument/2006/relationships" xmlns:m="http://schemas.openxmlformats.org/officeDocument/2006/math" xmlns:v="urn:schemas-microsoft-com:vml" xmlns:wp14="http://schemas.microsoft.com/office/word/2010/wordprocessingDrawing" xmlns:wp="http://schemas.openxmlformats.org/drawingml/2006/wordprocessingDrawing" xmlns:w10="urn:schemas-microsoft-com:office:word" xmlns:w="http://schemas.openxmlformats.org/wordprocessingml/2006/main" xmlns:w14="http://schemas.microsoft.com/office/word/2010/wordml" xmlns:w15="http://schemas.microsoft.com/office/word/2012/wordml" xmlns:w16se="http://schemas.microsoft.com/office/word/2015/wordml/symex" xmlns:wpg="http://schemas.microsoft.com/office/word/2010/wordprocessingGroup" xmlns:wpi="http://schemas.microsoft.com/office/word/2010/wordprocessingInk" xmlns:wne="http://schemas.microsoft.com/office/word/2006/wordml" xmlns:wps="http://schemas.microsoft.com/office/word/2010/wordprocessingShape" mc:Ignorable="w14 w15 w16se wp14">
   <w:background w:color="FFFFFF"/>
   <w:body>
     <w:p>
@@ -5002,7 +5002,23 @@
           <w:rFonts w:ascii="Consolas" w:hAnsi="Consolas"/>
           <w:lang w:val="es-ES_tradnl"/>
         </w:rPr>
-        <w:t xml:space="preserve">alter table STT_FORMUL </w:t>
+        <w:t xml:space="preserve">alter </w:t>
+      </w:r>
+      <w:proofErr w:type="spellStart"/>
+      <w:r>
+        <w:rPr>
+          <w:rFonts w:ascii="Consolas" w:hAnsi="Consolas"/>
+          <w:lang w:val="es-ES_tradnl"/>
+        </w:rPr>
+        <w:t>table</w:t>
+      </w:r>
+      <w:proofErr w:type="spellEnd"/>
+      <w:r>
+        <w:rPr>
+          <w:rFonts w:ascii="Consolas" w:hAnsi="Consolas"/>
+          <w:lang w:val="es-ES_tradnl"/>
+        </w:rPr>
+        <w:t xml:space="preserve"> STT_FORMUL </w:t>
       </w:r>
       <w:proofErr w:type="spellStart"/>
       <w:r>
@@ -5113,7 +5129,23 @@
           <w:rFonts w:ascii="Consolas" w:hAnsi="Consolas"/>
           <w:lang w:val="es-ES_tradnl"/>
         </w:rPr>
-        <w:t xml:space="preserve">alter table STT_FORMUL </w:t>
+        <w:t xml:space="preserve">alter </w:t>
+      </w:r>
+      <w:proofErr w:type="spellStart"/>
+      <w:r>
+        <w:rPr>
+          <w:rFonts w:ascii="Consolas" w:hAnsi="Consolas"/>
+          <w:lang w:val="es-ES_tradnl"/>
+        </w:rPr>
+        <w:t>table</w:t>
+      </w:r>
+      <w:proofErr w:type="spellEnd"/>
+      <w:r>
+        <w:rPr>
+          <w:rFonts w:ascii="Consolas" w:hAnsi="Consolas"/>
+          <w:lang w:val="es-ES_tradnl"/>
+        </w:rPr>
+        <w:t xml:space="preserve"> STT_FORMUL </w:t>
       </w:r>
       <w:proofErr w:type="spellStart"/>
       <w:r>
@@ -5224,7 +5256,23 @@
           <w:rFonts w:ascii="Consolas" w:hAnsi="Consolas"/>
           <w:lang w:val="es-ES_tradnl"/>
         </w:rPr>
-        <w:t xml:space="preserve">alter table STT_FORMUL </w:t>
+        <w:t xml:space="preserve">alter </w:t>
+      </w:r>
+      <w:proofErr w:type="spellStart"/>
+      <w:r>
+        <w:rPr>
+          <w:rFonts w:ascii="Consolas" w:hAnsi="Consolas"/>
+          <w:lang w:val="es-ES_tradnl"/>
+        </w:rPr>
+        <w:t>table</w:t>
+      </w:r>
+      <w:proofErr w:type="spellEnd"/>
+      <w:r>
+        <w:rPr>
+          <w:rFonts w:ascii="Consolas" w:hAnsi="Consolas"/>
+          <w:lang w:val="es-ES_tradnl"/>
+        </w:rPr>
+        <w:t xml:space="preserve"> STT_FORMUL </w:t>
       </w:r>
       <w:proofErr w:type="spellStart"/>
       <w:r>
@@ -6601,7 +6649,15 @@
     <w:p/>
     <w:p>
       <w:r>
-        <w:t xml:space="preserve">También deben crearse las siguientes propiedades en el “Plugin de </w:t>
+        <w:t>También deben crearse las siguientes propiedades en el “</w:t>
+      </w:r>
+      <w:proofErr w:type="spellStart"/>
+      <w:r>
+        <w:t>Plugin</w:t>
+      </w:r>
+      <w:proofErr w:type="spellEnd"/>
+      <w:r>
+        <w:t xml:space="preserve"> de </w:t>
       </w:r>
       <w:proofErr w:type="spellStart"/>
       <w:r>
@@ -9608,7 +9664,27 @@
                 <w:szCs w:val="20"/>
                 <w:lang w:val="es-ES_tradnl" w:eastAsia="ar-SA"/>
               </w:rPr>
-              <w:t xml:space="preserve">#206 STG: Plugin de </w:t>
+              <w:t xml:space="preserve">#206 STG: </w:t>
+            </w:r>
+            <w:proofErr w:type="spellStart"/>
+            <w:r>
+              <w:rPr>
+                <w:rFonts w:ascii="Arial" w:eastAsia="Times New Roman" w:hAnsi="Arial" w:cs="Times New Roman"/>
+                <w:sz w:val="20"/>
+                <w:szCs w:val="20"/>
+                <w:lang w:val="es-ES_tradnl" w:eastAsia="ar-SA"/>
+              </w:rPr>
+              <w:t>Plugin</w:t>
+            </w:r>
+            <w:proofErr w:type="spellEnd"/>
+            <w:r>
+              <w:rPr>
+                <w:rFonts w:ascii="Arial" w:eastAsia="Times New Roman" w:hAnsi="Arial" w:cs="Times New Roman"/>
+                <w:sz w:val="20"/>
+                <w:szCs w:val="20"/>
+                <w:lang w:val="es-ES_tradnl" w:eastAsia="ar-SA"/>
+              </w:rPr>
+              <w:t xml:space="preserve"> de </w:t>
             </w:r>
             <w:proofErr w:type="spellStart"/>
             <w:r>
@@ -11758,7 +11834,27 @@
                 <w:szCs w:val="20"/>
                 <w:lang w:val="es-ES_tradnl" w:eastAsia="ar-SA"/>
               </w:rPr>
-              <w:t xml:space="preserve">: plugin script </w:t>
+              <w:t xml:space="preserve">: </w:t>
+            </w:r>
+            <w:proofErr w:type="spellStart"/>
+            <w:r>
+              <w:rPr>
+                <w:rFonts w:ascii="Arial" w:eastAsia="Times New Roman" w:hAnsi="Arial" w:cs="Times New Roman"/>
+                <w:sz w:val="20"/>
+                <w:szCs w:val="20"/>
+                <w:lang w:val="es-ES_tradnl" w:eastAsia="ar-SA"/>
+              </w:rPr>
+              <w:t>plugin</w:t>
+            </w:r>
+            <w:proofErr w:type="spellEnd"/>
+            <w:r>
+              <w:rPr>
+                <w:rFonts w:ascii="Arial" w:eastAsia="Times New Roman" w:hAnsi="Arial" w:cs="Times New Roman"/>
+                <w:sz w:val="20"/>
+                <w:szCs w:val="20"/>
+                <w:lang w:val="es-ES_tradnl" w:eastAsia="ar-SA"/>
+              </w:rPr>
+              <w:t xml:space="preserve"> script </w:t>
             </w:r>
             <w:proofErr w:type="spellStart"/>
             <w:r>
@@ -11822,7 +11918,27 @@
                 <w:szCs w:val="20"/>
                 <w:lang w:val="es-ES_tradnl" w:eastAsia="ar-SA"/>
               </w:rPr>
-              <w:t xml:space="preserve"> implementa un plugin de script de navegación para el gestor interno.</w:t>
+              <w:t xml:space="preserve"> implementa un </w:t>
+            </w:r>
+            <w:proofErr w:type="spellStart"/>
+            <w:r>
+              <w:rPr>
+                <w:rFonts w:ascii="Arial" w:eastAsia="Times New Roman" w:hAnsi="Arial" w:cs="Times New Roman"/>
+                <w:sz w:val="20"/>
+                <w:szCs w:val="20"/>
+                <w:lang w:val="es-ES_tradnl" w:eastAsia="ar-SA"/>
+              </w:rPr>
+              <w:t>plugin</w:t>
+            </w:r>
+            <w:proofErr w:type="spellEnd"/>
+            <w:r>
+              <w:rPr>
+                <w:rFonts w:ascii="Arial" w:eastAsia="Times New Roman" w:hAnsi="Arial" w:cs="Times New Roman"/>
+                <w:sz w:val="20"/>
+                <w:szCs w:val="20"/>
+                <w:lang w:val="es-ES_tradnl" w:eastAsia="ar-SA"/>
+              </w:rPr>
+              <w:t xml:space="preserve"> de script de navegación para el gestor interno.</w:t>
             </w:r>
           </w:p>
           <w:p>
@@ -12900,8 +13016,19 @@
                 <w:szCs w:val="20"/>
                 <w:lang w:val="es-ES_tradnl" w:eastAsia="ar-SA"/>
               </w:rPr>
-              <w:t xml:space="preserve"> Junit</w:t>
-            </w:r>
+              <w:t xml:space="preserve"> </w:t>
+            </w:r>
+            <w:proofErr w:type="spellStart"/>
+            <w:r>
+              <w:rPr>
+                <w:rFonts w:ascii="Arial" w:eastAsia="Times New Roman" w:hAnsi="Arial" w:cs="Times New Roman"/>
+                <w:sz w:val="20"/>
+                <w:szCs w:val="20"/>
+                <w:lang w:val="es-ES_tradnl" w:eastAsia="ar-SA"/>
+              </w:rPr>
+              <w:t>Junit</w:t>
+            </w:r>
+            <w:proofErr w:type="spellEnd"/>
           </w:p>
           <w:p>
             <w:pPr>
@@ -12973,7 +13100,27 @@
                 <w:szCs w:val="20"/>
                 <w:lang w:val="es-ES_tradnl" w:eastAsia="ar-SA"/>
               </w:rPr>
-              <w:t xml:space="preserve"> en Junit para la </w:t>
+              <w:t xml:space="preserve"> en </w:t>
+            </w:r>
+            <w:proofErr w:type="spellStart"/>
+            <w:r>
+              <w:rPr>
+                <w:rFonts w:ascii="Arial" w:eastAsia="Times New Roman" w:hAnsi="Arial" w:cs="Times New Roman"/>
+                <w:sz w:val="20"/>
+                <w:szCs w:val="20"/>
+                <w:lang w:val="es-ES_tradnl" w:eastAsia="ar-SA"/>
+              </w:rPr>
+              <w:t>Junit</w:t>
+            </w:r>
+            <w:proofErr w:type="spellEnd"/>
+            <w:r>
+              <w:rPr>
+                <w:rFonts w:ascii="Arial" w:eastAsia="Times New Roman" w:hAnsi="Arial" w:cs="Times New Roman"/>
+                <w:sz w:val="20"/>
+                <w:szCs w:val="20"/>
+                <w:lang w:val="es-ES_tradnl" w:eastAsia="ar-SA"/>
+              </w:rPr>
+              <w:t xml:space="preserve"> para la </w:t>
             </w:r>
             <w:proofErr w:type="spellStart"/>
             <w:r>
@@ -13269,27 +13416,7 @@
                 <w:szCs w:val="20"/>
                 <w:lang w:val="es-ES_tradnl" w:eastAsia="ar-SA"/>
               </w:rPr>
-              <w:t xml:space="preserve"> i </w:t>
-            </w:r>
-            <w:proofErr w:type="spellStart"/>
-            <w:r>
-              <w:rPr>
-                <w:rFonts w:ascii="Arial" w:eastAsia="Times New Roman" w:hAnsi="Arial" w:cs="Times New Roman"/>
-                <w:sz w:val="20"/>
-                <w:szCs w:val="20"/>
-                <w:lang w:val="es-ES_tradnl" w:eastAsia="ar-SA"/>
-              </w:rPr>
-              <w:t>suport</w:t>
-            </w:r>
-            <w:proofErr w:type="spellEnd"/>
-            <w:r>
-              <w:rPr>
-                <w:rFonts w:ascii="Arial" w:eastAsia="Times New Roman" w:hAnsi="Arial" w:cs="Times New Roman"/>
-                <w:sz w:val="20"/>
-                <w:szCs w:val="20"/>
-                <w:lang w:val="es-ES_tradnl" w:eastAsia="ar-SA"/>
-              </w:rPr>
-              <w:t xml:space="preserve"> </w:t>
+              <w:t xml:space="preserve"> i suport </w:t>
             </w:r>
             <w:proofErr w:type="spellStart"/>
             <w:r>
@@ -14661,27 +14788,7 @@
                 <w:szCs w:val="20"/>
                 <w:lang w:val="es-ES_tradnl" w:eastAsia="ar-SA"/>
               </w:rPr>
-              <w:t xml:space="preserve">#279 STG: </w:t>
-            </w:r>
-            <w:proofErr w:type="spellStart"/>
-            <w:r>
-              <w:rPr>
-                <w:rFonts w:ascii="Arial" w:eastAsia="Times New Roman" w:hAnsi="Arial" w:cs="Times New Roman"/>
-                <w:sz w:val="20"/>
-                <w:szCs w:val="20"/>
-                <w:lang w:val="es-ES_tradnl" w:eastAsia="ar-SA"/>
-              </w:rPr>
-              <w:t>Previsualitzar</w:t>
-            </w:r>
-            <w:proofErr w:type="spellEnd"/>
-            <w:r>
-              <w:rPr>
-                <w:rFonts w:ascii="Arial" w:eastAsia="Times New Roman" w:hAnsi="Arial" w:cs="Times New Roman"/>
-                <w:sz w:val="20"/>
-                <w:szCs w:val="20"/>
-                <w:lang w:val="es-ES_tradnl" w:eastAsia="ar-SA"/>
-              </w:rPr>
-              <w:t xml:space="preserve"> des del </w:t>
+              <w:t xml:space="preserve">#279 STG: Previsualitzar des del </w:t>
             </w:r>
             <w:proofErr w:type="spellStart"/>
             <w:r>
@@ -15043,8 +15150,19 @@
                 <w:szCs w:val="20"/>
                 <w:lang w:val="es-ES_tradnl" w:eastAsia="ar-SA"/>
               </w:rPr>
-              <w:t xml:space="preserve"> @RequestBody</w:t>
-            </w:r>
+              <w:t xml:space="preserve"> @</w:t>
+            </w:r>
+            <w:proofErr w:type="spellStart"/>
+            <w:r>
+              <w:rPr>
+                <w:rFonts w:ascii="Arial" w:eastAsia="Times New Roman" w:hAnsi="Arial" w:cs="Times New Roman"/>
+                <w:sz w:val="20"/>
+                <w:szCs w:val="20"/>
+                <w:lang w:val="es-ES_tradnl" w:eastAsia="ar-SA"/>
+              </w:rPr>
+              <w:t>RequestBody</w:t>
+            </w:r>
+            <w:proofErr w:type="spellEnd"/>
           </w:p>
           <w:p>
             <w:pPr>
@@ -17785,7 +17903,27 @@
                 <w:szCs w:val="20"/>
                 <w:lang w:val="es-ES_tradnl" w:eastAsia="ar-SA"/>
               </w:rPr>
-              <w:t xml:space="preserve">#313 STT: Dades de </w:t>
+              <w:t xml:space="preserve">#313 STT: </w:t>
+            </w:r>
+            <w:proofErr w:type="spellStart"/>
+            <w:r>
+              <w:rPr>
+                <w:rFonts w:ascii="Arial" w:eastAsia="Times New Roman" w:hAnsi="Arial" w:cs="Times New Roman"/>
+                <w:sz w:val="20"/>
+                <w:szCs w:val="20"/>
+                <w:lang w:val="es-ES_tradnl" w:eastAsia="ar-SA"/>
+              </w:rPr>
+              <w:t>Dades</w:t>
+            </w:r>
+            <w:proofErr w:type="spellEnd"/>
+            <w:r>
+              <w:rPr>
+                <w:rFonts w:ascii="Arial" w:eastAsia="Times New Roman" w:hAnsi="Arial" w:cs="Times New Roman"/>
+                <w:sz w:val="20"/>
+                <w:szCs w:val="20"/>
+                <w:lang w:val="es-ES_tradnl" w:eastAsia="ar-SA"/>
+              </w:rPr>
+              <w:t xml:space="preserve"> de </w:t>
             </w:r>
             <w:proofErr w:type="spellStart"/>
             <w:r>
@@ -18107,27 +18245,7 @@
                 <w:szCs w:val="20"/>
                 <w:lang w:val="es-ES_tradnl" w:eastAsia="ar-SA"/>
               </w:rPr>
-              <w:t xml:space="preserve">#320 Enviar el </w:t>
-            </w:r>
-            <w:proofErr w:type="spellStart"/>
-            <w:r>
-              <w:rPr>
-                <w:rFonts w:ascii="Arial" w:eastAsia="Times New Roman" w:hAnsi="Arial" w:cs="Times New Roman"/>
-                <w:sz w:val="20"/>
-                <w:szCs w:val="20"/>
-                <w:lang w:val="es-ES_tradnl" w:eastAsia="ar-SA"/>
-              </w:rPr>
-              <w:t>camp</w:t>
-            </w:r>
-            <w:proofErr w:type="spellEnd"/>
-            <w:r>
-              <w:rPr>
-                <w:rFonts w:ascii="Arial" w:eastAsia="Times New Roman" w:hAnsi="Arial" w:cs="Times New Roman"/>
-                <w:sz w:val="20"/>
-                <w:szCs w:val="20"/>
-                <w:lang w:val="es-ES_tradnl" w:eastAsia="ar-SA"/>
-              </w:rPr>
-              <w:t xml:space="preserve"> "</w:t>
+              <w:t>#320 Enviar el camp "</w:t>
             </w:r>
             <w:proofErr w:type="spellStart"/>
             <w:r>
@@ -19457,7 +19575,27 @@
                 <w:szCs w:val="20"/>
                 <w:lang w:val="es-ES_tradnl" w:eastAsia="ar-SA"/>
               </w:rPr>
-              <w:t xml:space="preserve"> "llista </w:t>
+              <w:t xml:space="preserve"> "</w:t>
+            </w:r>
+            <w:proofErr w:type="spellStart"/>
+            <w:r>
+              <w:rPr>
+                <w:rFonts w:ascii="Arial" w:eastAsia="Times New Roman" w:hAnsi="Arial" w:cs="Times New Roman"/>
+                <w:sz w:val="20"/>
+                <w:szCs w:val="20"/>
+                <w:lang w:val="es-ES_tradnl" w:eastAsia="ar-SA"/>
+              </w:rPr>
+              <w:t>llista</w:t>
+            </w:r>
+            <w:proofErr w:type="spellEnd"/>
+            <w:r>
+              <w:rPr>
+                <w:rFonts w:ascii="Arial" w:eastAsia="Times New Roman" w:hAnsi="Arial" w:cs="Times New Roman"/>
+                <w:sz w:val="20"/>
+                <w:szCs w:val="20"/>
+                <w:lang w:val="es-ES_tradnl" w:eastAsia="ar-SA"/>
+              </w:rPr>
+              <w:t xml:space="preserve"> </w:t>
             </w:r>
             <w:proofErr w:type="spellStart"/>
             <w:r>
@@ -21069,7 +21207,27 @@
                   <w:szCs w:val="20"/>
                   <w:lang w:val="es-ES_tradnl" w:eastAsia="ar-SA"/>
                 </w:rPr>
-                <w:t xml:space="preserve"> de dades </w:t>
+                <w:t xml:space="preserve"> de </w:t>
+              </w:r>
+              <w:proofErr w:type="spellStart"/>
+              <w:r>
+                <w:rPr>
+                  <w:rFonts w:ascii="Arial" w:eastAsia="Times New Roman" w:hAnsi="Arial" w:cs="Times New Roman"/>
+                  <w:sz w:val="20"/>
+                  <w:szCs w:val="20"/>
+                  <w:lang w:val="es-ES_tradnl" w:eastAsia="ar-SA"/>
+                </w:rPr>
+                <w:t>dades</w:t>
+              </w:r>
+              <w:proofErr w:type="spellEnd"/>
+              <w:r>
+                <w:rPr>
+                  <w:rFonts w:ascii="Arial" w:eastAsia="Times New Roman" w:hAnsi="Arial" w:cs="Times New Roman"/>
+                  <w:sz w:val="20"/>
+                  <w:szCs w:val="20"/>
+                  <w:lang w:val="es-ES_tradnl" w:eastAsia="ar-SA"/>
+                </w:rPr>
+                <w:t xml:space="preserve"> </w:t>
               </w:r>
               <w:proofErr w:type="spellStart"/>
               <w:r>
@@ -23468,27 +23626,7 @@
                 <w:szCs w:val="20"/>
                 <w:lang w:val="es-ES_tradnl" w:eastAsia="ar-SA"/>
               </w:rPr>
-              <w:t xml:space="preserve"> </w:t>
-            </w:r>
-            <w:proofErr w:type="spellStart"/>
-            <w:r>
-              <w:rPr>
-                <w:rFonts w:ascii="Arial" w:eastAsia="Times New Roman" w:hAnsi="Arial" w:cs="Times New Roman"/>
-                <w:sz w:val="20"/>
-                <w:szCs w:val="20"/>
-                <w:lang w:val="es-ES_tradnl" w:eastAsia="ar-SA"/>
-              </w:rPr>
-              <w:t>previsualitzar</w:t>
-            </w:r>
-            <w:proofErr w:type="spellEnd"/>
-            <w:r>
-              <w:rPr>
-                <w:rFonts w:ascii="Arial" w:eastAsia="Times New Roman" w:hAnsi="Arial" w:cs="Times New Roman"/>
-                <w:sz w:val="20"/>
-                <w:szCs w:val="20"/>
-                <w:lang w:val="es-ES_tradnl" w:eastAsia="ar-SA"/>
-              </w:rPr>
-              <w:t xml:space="preserve"> o </w:t>
+              <w:t xml:space="preserve"> previsualitzar o </w:t>
             </w:r>
             <w:proofErr w:type="spellStart"/>
             <w:r>
@@ -24403,7 +24541,27 @@
                 <w:szCs w:val="20"/>
                 <w:lang w:val="es-ES_tradnl" w:eastAsia="ar-SA"/>
               </w:rPr>
-              <w:t>ce responsive (de manera horizontal) l</w:t>
+              <w:t xml:space="preserve">ce </w:t>
+            </w:r>
+            <w:proofErr w:type="spellStart"/>
+            <w:r>
+              <w:rPr>
+                <w:rFonts w:ascii="Arial" w:eastAsia="Times New Roman" w:hAnsi="Arial" w:cs="Times New Roman"/>
+                <w:sz w:val="20"/>
+                <w:szCs w:val="20"/>
+                <w:lang w:val="es-ES_tradnl" w:eastAsia="ar-SA"/>
+              </w:rPr>
+              <w:t>responsive</w:t>
+            </w:r>
+            <w:proofErr w:type="spellEnd"/>
+            <w:r>
+              <w:rPr>
+                <w:rFonts w:ascii="Arial" w:eastAsia="Times New Roman" w:hAnsi="Arial" w:cs="Times New Roman"/>
+                <w:sz w:val="20"/>
+                <w:szCs w:val="20"/>
+                <w:lang w:val="es-ES_tradnl" w:eastAsia="ar-SA"/>
+              </w:rPr>
+              <w:t xml:space="preserve"> (de manera horizontal) l</w:t>
             </w:r>
             <w:r>
               <w:rPr>
@@ -28028,7 +28186,27 @@
                 <w:szCs w:val="20"/>
                 <w:lang w:val="es-ES_tradnl" w:eastAsia="ar-SA"/>
               </w:rPr>
-              <w:t xml:space="preserve">#399 Errades textos Pantalla </w:t>
+              <w:t xml:space="preserve">#399 </w:t>
+            </w:r>
+            <w:proofErr w:type="spellStart"/>
+            <w:r>
+              <w:rPr>
+                <w:rFonts w:ascii="Arial" w:eastAsia="Times New Roman" w:hAnsi="Arial" w:cs="Times New Roman"/>
+                <w:sz w:val="20"/>
+                <w:szCs w:val="20"/>
+                <w:lang w:val="es-ES_tradnl" w:eastAsia="ar-SA"/>
+              </w:rPr>
+              <w:t>Errades</w:t>
+            </w:r>
+            <w:proofErr w:type="spellEnd"/>
+            <w:r>
+              <w:rPr>
+                <w:rFonts w:ascii="Arial" w:eastAsia="Times New Roman" w:hAnsi="Arial" w:cs="Times New Roman"/>
+                <w:sz w:val="20"/>
+                <w:szCs w:val="20"/>
+                <w:lang w:val="es-ES_tradnl" w:eastAsia="ar-SA"/>
+              </w:rPr>
+              <w:t xml:space="preserve"> textos Pantalla </w:t>
             </w:r>
             <w:proofErr w:type="spellStart"/>
             <w:r>
@@ -29327,7 +29505,27 @@
                 <w:szCs w:val="20"/>
                 <w:lang w:val="es-ES_tradnl" w:eastAsia="ar-SA"/>
               </w:rPr>
-              <w:t xml:space="preserve"> dades de </w:t>
+              <w:t xml:space="preserve"> </w:t>
+            </w:r>
+            <w:proofErr w:type="spellStart"/>
+            <w:r>
+              <w:rPr>
+                <w:rFonts w:ascii="Arial" w:eastAsia="Times New Roman" w:hAnsi="Arial" w:cs="Times New Roman"/>
+                <w:sz w:val="20"/>
+                <w:szCs w:val="20"/>
+                <w:lang w:val="es-ES_tradnl" w:eastAsia="ar-SA"/>
+              </w:rPr>
+              <w:t>dades</w:t>
+            </w:r>
+            <w:proofErr w:type="spellEnd"/>
+            <w:r>
+              <w:rPr>
+                <w:rFonts w:ascii="Arial" w:eastAsia="Times New Roman" w:hAnsi="Arial" w:cs="Times New Roman"/>
+                <w:sz w:val="20"/>
+                <w:szCs w:val="20"/>
+                <w:lang w:val="es-ES_tradnl" w:eastAsia="ar-SA"/>
+              </w:rPr>
+              <w:t xml:space="preserve"> de </w:t>
             </w:r>
             <w:proofErr w:type="spellStart"/>
             <w:r>
@@ -29898,7 +30096,27 @@
                 <w:szCs w:val="20"/>
                 <w:lang w:val="es-ES_tradnl" w:eastAsia="ar-SA"/>
               </w:rPr>
-              <w:t xml:space="preserve"> del "case sensitive" </w:t>
+              <w:t xml:space="preserve"> del "case </w:t>
+            </w:r>
+            <w:proofErr w:type="spellStart"/>
+            <w:r>
+              <w:rPr>
+                <w:rFonts w:ascii="Arial" w:eastAsia="Times New Roman" w:hAnsi="Arial" w:cs="Times New Roman"/>
+                <w:sz w:val="20"/>
+                <w:szCs w:val="20"/>
+                <w:lang w:val="es-ES_tradnl" w:eastAsia="ar-SA"/>
+              </w:rPr>
+              <w:t>sensitive</w:t>
+            </w:r>
+            <w:proofErr w:type="spellEnd"/>
+            <w:r>
+              <w:rPr>
+                <w:rFonts w:ascii="Arial" w:eastAsia="Times New Roman" w:hAnsi="Arial" w:cs="Times New Roman"/>
+                <w:sz w:val="20"/>
+                <w:szCs w:val="20"/>
+                <w:lang w:val="es-ES_tradnl" w:eastAsia="ar-SA"/>
+              </w:rPr>
+              <w:t xml:space="preserve">" </w:t>
             </w:r>
             <w:proofErr w:type="spellStart"/>
             <w:r>
@@ -32520,7 +32738,27 @@
                 <w:szCs w:val="20"/>
                 <w:lang w:val="es-ES_tradnl" w:eastAsia="ar-SA"/>
               </w:rPr>
-              <w:t xml:space="preserve"> del plugin de registre no presenta </w:t>
+              <w:t xml:space="preserve"> del </w:t>
+            </w:r>
+            <w:proofErr w:type="spellStart"/>
+            <w:r>
+              <w:rPr>
+                <w:rFonts w:ascii="Arial" w:eastAsia="Times New Roman" w:hAnsi="Arial" w:cs="Times New Roman"/>
+                <w:sz w:val="20"/>
+                <w:szCs w:val="20"/>
+                <w:lang w:val="es-ES_tradnl" w:eastAsia="ar-SA"/>
+              </w:rPr>
+              <w:t>plugin</w:t>
+            </w:r>
+            <w:proofErr w:type="spellEnd"/>
+            <w:r>
+              <w:rPr>
+                <w:rFonts w:ascii="Arial" w:eastAsia="Times New Roman" w:hAnsi="Arial" w:cs="Times New Roman"/>
+                <w:sz w:val="20"/>
+                <w:szCs w:val="20"/>
+                <w:lang w:val="es-ES_tradnl" w:eastAsia="ar-SA"/>
+              </w:rPr>
+              <w:t xml:space="preserve"> de registre no presenta </w:t>
             </w:r>
             <w:proofErr w:type="spellStart"/>
             <w:r>
@@ -32798,8 +33036,19 @@
                 <w:szCs w:val="20"/>
                 <w:lang w:val="es-ES_tradnl" w:eastAsia="ar-SA"/>
               </w:rPr>
-              <w:t xml:space="preserve"> responsive</w:t>
-            </w:r>
+              <w:t xml:space="preserve"> </w:t>
+            </w:r>
+            <w:proofErr w:type="spellStart"/>
+            <w:r>
+              <w:rPr>
+                <w:rFonts w:ascii="Arial" w:eastAsia="Times New Roman" w:hAnsi="Arial" w:cs="Times New Roman"/>
+                <w:sz w:val="20"/>
+                <w:szCs w:val="20"/>
+                <w:lang w:val="es-ES_tradnl" w:eastAsia="ar-SA"/>
+              </w:rPr>
+              <w:t>responsive</w:t>
+            </w:r>
+            <w:proofErr w:type="spellEnd"/>
           </w:p>
           <w:p>
             <w:pPr>
@@ -33961,7 +34210,27 @@
                 <w:szCs w:val="20"/>
                 <w:lang w:val="es-ES_tradnl" w:eastAsia="ar-SA"/>
               </w:rPr>
-              <w:t xml:space="preserve"> llista </w:t>
+              <w:t xml:space="preserve"> </w:t>
+            </w:r>
+            <w:proofErr w:type="spellStart"/>
+            <w:r>
+              <w:rPr>
+                <w:rFonts w:ascii="Arial" w:eastAsia="Times New Roman" w:hAnsi="Arial" w:cs="Times New Roman"/>
+                <w:sz w:val="20"/>
+                <w:szCs w:val="20"/>
+                <w:lang w:val="es-ES_tradnl" w:eastAsia="ar-SA"/>
+              </w:rPr>
+              <w:t>llista</w:t>
+            </w:r>
+            <w:proofErr w:type="spellEnd"/>
+            <w:r>
+              <w:rPr>
+                <w:rFonts w:ascii="Arial" w:eastAsia="Times New Roman" w:hAnsi="Arial" w:cs="Times New Roman"/>
+                <w:sz w:val="20"/>
+                <w:szCs w:val="20"/>
+                <w:lang w:val="es-ES_tradnl" w:eastAsia="ar-SA"/>
+              </w:rPr>
+              <w:t xml:space="preserve"> </w:t>
             </w:r>
             <w:proofErr w:type="spellStart"/>
             <w:r>
@@ -34084,14 +34353,25 @@
               </w:rPr>
               <w:t xml:space="preserve">#432 </w:t>
             </w:r>
-            <w:r>
-              <w:rPr>
-                <w:rFonts w:ascii="Arial" w:eastAsia="Times New Roman" w:hAnsi="Arial" w:cs="Times New Roman"/>
-                <w:sz w:val="20"/>
-                <w:szCs w:val="20"/>
-                <w:lang w:val="es-ES_tradnl" w:eastAsia="ar-SA"/>
-              </w:rPr>
-              <w:t xml:space="preserve">Nou </w:t>
+            <w:proofErr w:type="spellStart"/>
+            <w:r>
+              <w:rPr>
+                <w:rFonts w:ascii="Arial" w:eastAsia="Times New Roman" w:hAnsi="Arial" w:cs="Times New Roman"/>
+                <w:sz w:val="20"/>
+                <w:szCs w:val="20"/>
+                <w:lang w:val="es-ES_tradnl" w:eastAsia="ar-SA"/>
+              </w:rPr>
+              <w:t>Nou</w:t>
+            </w:r>
+            <w:proofErr w:type="spellEnd"/>
+            <w:r>
+              <w:rPr>
+                <w:rFonts w:ascii="Arial" w:eastAsia="Times New Roman" w:hAnsi="Arial" w:cs="Times New Roman"/>
+                <w:sz w:val="20"/>
+                <w:szCs w:val="20"/>
+                <w:lang w:val="es-ES_tradnl" w:eastAsia="ar-SA"/>
+              </w:rPr>
+              <w:t xml:space="preserve"> </w:t>
             </w:r>
             <w:proofErr w:type="spellStart"/>
             <w:r>
@@ -34111,7 +34391,27 @@
                 <w:szCs w:val="20"/>
                 <w:lang w:val="es-ES_tradnl" w:eastAsia="ar-SA"/>
               </w:rPr>
-              <w:t xml:space="preserve"> per establir el nombre </w:t>
+              <w:t xml:space="preserve"> per </w:t>
+            </w:r>
+            <w:proofErr w:type="spellStart"/>
+            <w:r>
+              <w:rPr>
+                <w:rFonts w:ascii="Arial" w:eastAsia="Times New Roman" w:hAnsi="Arial" w:cs="Times New Roman"/>
+                <w:sz w:val="20"/>
+                <w:szCs w:val="20"/>
+                <w:lang w:val="es-ES_tradnl" w:eastAsia="ar-SA"/>
+              </w:rPr>
+              <w:t>establir</w:t>
+            </w:r>
+            <w:proofErr w:type="spellEnd"/>
+            <w:r>
+              <w:rPr>
+                <w:rFonts w:ascii="Arial" w:eastAsia="Times New Roman" w:hAnsi="Arial" w:cs="Times New Roman"/>
+                <w:sz w:val="20"/>
+                <w:szCs w:val="20"/>
+                <w:lang w:val="es-ES_tradnl" w:eastAsia="ar-SA"/>
+              </w:rPr>
+              <w:t xml:space="preserve"> el nombre </w:t>
             </w:r>
             <w:proofErr w:type="spellStart"/>
             <w:r>
@@ -37962,7 +38262,27 @@
                 <w:szCs w:val="20"/>
                 <w:lang w:val="es-ES_tradnl" w:eastAsia="ar-SA"/>
               </w:rPr>
-              <w:t xml:space="preserve"> plugin registre</w:t>
+              <w:t xml:space="preserve"> </w:t>
+            </w:r>
+            <w:proofErr w:type="spellStart"/>
+            <w:r>
+              <w:rPr>
+                <w:rFonts w:ascii="Arial" w:eastAsia="Times New Roman" w:hAnsi="Arial" w:cs="Times New Roman"/>
+                <w:sz w:val="20"/>
+                <w:szCs w:val="20"/>
+                <w:lang w:val="es-ES_tradnl" w:eastAsia="ar-SA"/>
+              </w:rPr>
+              <w:t>plugin</w:t>
+            </w:r>
+            <w:proofErr w:type="spellEnd"/>
+            <w:r>
+              <w:rPr>
+                <w:rFonts w:ascii="Arial" w:eastAsia="Times New Roman" w:hAnsi="Arial" w:cs="Times New Roman"/>
+                <w:sz w:val="20"/>
+                <w:szCs w:val="20"/>
+                <w:lang w:val="es-ES_tradnl" w:eastAsia="ar-SA"/>
+              </w:rPr>
+              <w:t xml:space="preserve"> registre</w:t>
             </w:r>
           </w:p>
           <w:p>
@@ -38939,19 +39259,187 @@
                 <w:szCs w:val="20"/>
                 <w:lang w:val="es-ES_tradnl" w:eastAsia="ar-SA"/>
               </w:rPr>
+              <w:t xml:space="preserve"> per SAP</w:t>
+            </w:r>
+          </w:p>
+          <w:p>
+            <w:pPr>
+              <w:pStyle w:val="Prrafodelista"/>
+              <w:contextualSpacing/>
+              <w:rPr>
+                <w:rFonts w:ascii="Arial" w:eastAsia="Times New Roman" w:hAnsi="Arial" w:cs="Times New Roman"/>
+                <w:sz w:val="20"/>
+                <w:szCs w:val="20"/>
+                <w:lang w:val="es-ES_tradnl" w:eastAsia="ar-SA"/>
+              </w:rPr>
+            </w:pPr>
+          </w:p>
+          <w:p>
+            <w:pPr>
+              <w:pStyle w:val="Prrafodelista"/>
+              <w:contextualSpacing/>
+              <w:rPr>
+                <w:rFonts w:ascii="Arial" w:eastAsia="Times New Roman" w:hAnsi="Arial" w:cs="Times New Roman"/>
+                <w:sz w:val="20"/>
+                <w:szCs w:val="20"/>
+                <w:lang w:val="es-ES_tradnl" w:eastAsia="ar-SA"/>
+              </w:rPr>
+            </w:pPr>
+            <w:r>
+              <w:rPr>
+                <w:rFonts w:ascii="Arial" w:eastAsia="Times New Roman" w:hAnsi="Arial" w:cs="Times New Roman"/>
+                <w:sz w:val="20"/>
+                <w:szCs w:val="20"/>
+                <w:lang w:val="es-ES_tradnl" w:eastAsia="ar-SA"/>
+              </w:rPr>
+              <w:t xml:space="preserve">Esta </w:t>
+            </w:r>
+            <w:proofErr w:type="spellStart"/>
+            <w:r>
+              <w:rPr>
+                <w:rFonts w:ascii="Arial" w:eastAsia="Times New Roman" w:hAnsi="Arial" w:cs="Times New Roman"/>
+                <w:sz w:val="20"/>
+                <w:szCs w:val="20"/>
+                <w:lang w:val="es-ES_tradnl" w:eastAsia="ar-SA"/>
+              </w:rPr>
+              <w:t>issue</w:t>
+            </w:r>
+            <w:proofErr w:type="spellEnd"/>
+            <w:r>
+              <w:rPr>
+                <w:rFonts w:ascii="Arial" w:eastAsia="Times New Roman" w:hAnsi="Arial" w:cs="Times New Roman"/>
+                <w:sz w:val="20"/>
+                <w:szCs w:val="20"/>
+                <w:lang w:val="es-ES_tradnl" w:eastAsia="ar-SA"/>
+              </w:rPr>
+              <w:t xml:space="preserve"> permite añadir dominios remotos resueltos por SAP en Sistra2.</w:t>
+            </w:r>
+          </w:p>
+          <w:p>
+            <w:pPr>
+              <w:pStyle w:val="Prrafodelista"/>
+              <w:contextualSpacing/>
+              <w:rPr>
+                <w:rFonts w:ascii="Arial" w:eastAsia="Times New Roman" w:hAnsi="Arial" w:cs="Times New Roman"/>
+                <w:sz w:val="20"/>
+                <w:szCs w:val="20"/>
+                <w:lang w:val="es-ES_tradnl" w:eastAsia="ar-SA"/>
+              </w:rPr>
+            </w:pPr>
+          </w:p>
+          <w:p>
+            <w:pPr>
+              <w:pStyle w:val="Prrafodelista"/>
+              <w:numPr>
+                <w:ilvl w:val="0"/>
+                <w:numId w:val="43"/>
+              </w:numPr>
+              <w:contextualSpacing/>
+              <w:rPr>
+                <w:rFonts w:ascii="Arial" w:eastAsia="Times New Roman" w:hAnsi="Arial" w:cs="Times New Roman"/>
+                <w:sz w:val="20"/>
+                <w:szCs w:val="20"/>
+                <w:lang w:val="es-ES_tradnl" w:eastAsia="ar-SA"/>
+              </w:rPr>
+            </w:pPr>
+            <w:r>
+              <w:rPr>
+                <w:rFonts w:ascii="Arial" w:eastAsia="Times New Roman" w:hAnsi="Arial" w:cs="Times New Roman"/>
+                <w:sz w:val="20"/>
+                <w:szCs w:val="20"/>
+                <w:lang w:val="es-ES_tradnl" w:eastAsia="ar-SA"/>
+              </w:rPr>
+              <w:t>#487</w:t>
+            </w:r>
+            <w:r>
+              <w:rPr>
+                <w:rFonts w:ascii="Arial" w:eastAsia="Times New Roman" w:hAnsi="Arial" w:cs="Times New Roman"/>
+                <w:sz w:val="20"/>
+                <w:szCs w:val="20"/>
+                <w:lang w:val="es-ES_tradnl" w:eastAsia="ar-SA"/>
+              </w:rPr>
               <w:t xml:space="preserve"> </w:t>
             </w:r>
-            <w:proofErr w:type="gramStart"/>
-            <w:r>
-              <w:rPr>
-                <w:rFonts w:ascii="Arial" w:eastAsia="Times New Roman" w:hAnsi="Arial" w:cs="Times New Roman"/>
-                <w:sz w:val="20"/>
-                <w:szCs w:val="20"/>
-                <w:lang w:val="es-ES_tradnl" w:eastAsia="ar-SA"/>
-              </w:rPr>
-              <w:t>per SAP</w:t>
-            </w:r>
-            <w:proofErr w:type="gramEnd"/>
+            <w:r>
+              <w:rPr>
+                <w:rFonts w:ascii="Arial" w:eastAsia="Times New Roman" w:hAnsi="Arial" w:cs="Times New Roman"/>
+                <w:sz w:val="20"/>
+                <w:szCs w:val="20"/>
+                <w:lang w:val="es-ES_tradnl" w:eastAsia="ar-SA"/>
+              </w:rPr>
+              <w:t xml:space="preserve">Capturar error </w:t>
+            </w:r>
+            <w:proofErr w:type="spellStart"/>
+            <w:r>
+              <w:rPr>
+                <w:rFonts w:ascii="Arial" w:eastAsia="Times New Roman" w:hAnsi="Arial" w:cs="Times New Roman"/>
+                <w:sz w:val="20"/>
+                <w:szCs w:val="20"/>
+                <w:lang w:val="es-ES_tradnl" w:eastAsia="ar-SA"/>
+              </w:rPr>
+              <w:t>quan</w:t>
+            </w:r>
+            <w:proofErr w:type="spellEnd"/>
+            <w:r>
+              <w:rPr>
+                <w:rFonts w:ascii="Arial" w:eastAsia="Times New Roman" w:hAnsi="Arial" w:cs="Times New Roman"/>
+                <w:sz w:val="20"/>
+                <w:szCs w:val="20"/>
+                <w:lang w:val="es-ES_tradnl" w:eastAsia="ar-SA"/>
+              </w:rPr>
+              <w:t xml:space="preserve"> es </w:t>
+            </w:r>
+            <w:proofErr w:type="spellStart"/>
+            <w:r>
+              <w:rPr>
+                <w:rFonts w:ascii="Arial" w:eastAsia="Times New Roman" w:hAnsi="Arial" w:cs="Times New Roman"/>
+                <w:sz w:val="20"/>
+                <w:szCs w:val="20"/>
+                <w:lang w:val="es-ES_tradnl" w:eastAsia="ar-SA"/>
+              </w:rPr>
+              <w:t>processa</w:t>
+            </w:r>
+            <w:proofErr w:type="spellEnd"/>
+            <w:r>
+              <w:rPr>
+                <w:rFonts w:ascii="Arial" w:eastAsia="Times New Roman" w:hAnsi="Arial" w:cs="Times New Roman"/>
+                <w:sz w:val="20"/>
+                <w:szCs w:val="20"/>
+                <w:lang w:val="es-ES_tradnl" w:eastAsia="ar-SA"/>
+              </w:rPr>
+              <w:t xml:space="preserve"> un </w:t>
+            </w:r>
+            <w:proofErr w:type="spellStart"/>
+            <w:r>
+              <w:rPr>
+                <w:rFonts w:ascii="Arial" w:eastAsia="Times New Roman" w:hAnsi="Arial" w:cs="Times New Roman"/>
+                <w:sz w:val="20"/>
+                <w:szCs w:val="20"/>
+                <w:lang w:val="es-ES_tradnl" w:eastAsia="ar-SA"/>
+              </w:rPr>
+              <w:t>quadern</w:t>
+            </w:r>
+            <w:proofErr w:type="spellEnd"/>
+            <w:r>
+              <w:rPr>
+                <w:rFonts w:ascii="Arial" w:eastAsia="Times New Roman" w:hAnsi="Arial" w:cs="Times New Roman"/>
+                <w:sz w:val="20"/>
+                <w:szCs w:val="20"/>
+                <w:lang w:val="es-ES_tradnl" w:eastAsia="ar-SA"/>
+              </w:rPr>
+              <w:t xml:space="preserve"> de </w:t>
+            </w:r>
+            <w:proofErr w:type="spellStart"/>
+            <w:r>
+              <w:rPr>
+                <w:rFonts w:ascii="Arial" w:eastAsia="Times New Roman" w:hAnsi="Arial" w:cs="Times New Roman"/>
+                <w:sz w:val="20"/>
+                <w:szCs w:val="20"/>
+                <w:lang w:val="es-ES_tradnl" w:eastAsia="ar-SA"/>
+              </w:rPr>
+              <w:t>càrrega</w:t>
+            </w:r>
+            <w:proofErr w:type="spellEnd"/>
           </w:p>
           <w:p>
             <w:pPr>
@@ -39003,7 +39491,56 @@
                 <w:szCs w:val="20"/>
                 <w:lang w:val="es-ES_tradnl" w:eastAsia="ar-SA"/>
               </w:rPr>
-              <w:t xml:space="preserve"> permite añadir dominios remotos resueltos por SAP en Sistra2.</w:t>
+              <w:t xml:space="preserve"> </w:t>
+            </w:r>
+            <w:r>
+              <w:rPr>
+                <w:rFonts w:ascii="Arial" w:eastAsia="Times New Roman" w:hAnsi="Arial" w:cs="Times New Roman"/>
+                <w:sz w:val="20"/>
+                <w:szCs w:val="20"/>
+                <w:lang w:val="es-ES_tradnl" w:eastAsia="ar-SA"/>
+              </w:rPr>
+              <w:t xml:space="preserve">resuelve un error que provocaba un </w:t>
+            </w:r>
+            <w:proofErr w:type="spellStart"/>
+            <w:r>
+              <w:rPr>
+                <w:rFonts w:ascii="Arial" w:eastAsia="Times New Roman" w:hAnsi="Arial" w:cs="Times New Roman"/>
+                <w:sz w:val="20"/>
+                <w:szCs w:val="20"/>
+                <w:lang w:val="es-ES_tradnl" w:eastAsia="ar-SA"/>
+              </w:rPr>
+              <w:t>nullPointer</w:t>
+            </w:r>
+            <w:proofErr w:type="spellEnd"/>
+            <w:r>
+              <w:rPr>
+                <w:rFonts w:ascii="Arial" w:eastAsia="Times New Roman" w:hAnsi="Arial" w:cs="Times New Roman"/>
+                <w:sz w:val="20"/>
+                <w:szCs w:val="20"/>
+                <w:lang w:val="es-ES_tradnl" w:eastAsia="ar-SA"/>
+              </w:rPr>
+              <w:t xml:space="preserve"> al procesar cuadernos</w:t>
+            </w:r>
+            <w:bookmarkStart w:id="43" w:name="_GoBack"/>
+            <w:bookmarkEnd w:id="43"/>
+            <w:r>
+              <w:rPr>
+                <w:rFonts w:ascii="Arial" w:eastAsia="Times New Roman" w:hAnsi="Arial" w:cs="Times New Roman"/>
+                <w:sz w:val="20"/>
+                <w:szCs w:val="20"/>
+                <w:lang w:val="es-ES_tradnl" w:eastAsia="ar-SA"/>
+              </w:rPr>
+              <w:t xml:space="preserve"> de carga</w:t>
+            </w:r>
+            <w:r>
+              <w:rPr>
+                <w:rFonts w:ascii="Arial" w:eastAsia="Times New Roman" w:hAnsi="Arial" w:cs="Times New Roman"/>
+                <w:sz w:val="20"/>
+                <w:szCs w:val="20"/>
+                <w:lang w:val="es-ES_tradnl" w:eastAsia="ar-SA"/>
+              </w:rPr>
+              <w:t>.</w:t>
             </w:r>
           </w:p>
           <w:p>
@@ -39047,7 +39584,7 @@
 </file>
 
 <file path=word/endnotes.xml><?xml version="1.0" encoding="utf-8"?>
-<w:endnotes xmlns:wpc="http://schemas.microsoft.com/office/word/2010/wordprocessingCanvas" xmlns:cx="http://schemas.microsoft.com/office/drawing/2014/chartex" xmlns:cx1="http://schemas.microsoft.com/office/drawing/2015/9/8/chartex" xmlns:cx2="http://schemas.microsoft.com/office/drawing/2015/10/21/chartex" xmlns:cx3="http://schemas.microsoft.com/office/drawing/2016/5/9/chartex" xmlns:cx4="http://schemas.microsoft.com/office/drawing/2016/5/10/chartex" xmlns:cx5="http://schemas.microsoft.com/office/drawing/2016/5/11/chartex" xmlns:cx6="http://schemas.microsoft.com/office/drawing/2016/5/12/chartex" xmlns:cx7="http://schemas.microsoft.com/office/drawing/2016/5/13/chartex" xmlns:cx8="http://schemas.microsoft.com/office/drawing/2016/5/14/chartex" xmlns:mc="http://schemas.openxmlformats.org/markup-compatibility/2006" xmlns:aink="http://schemas.microsoft.com/office/drawing/2016/ink" xmlns:am3d="http://schemas.microsoft.com/office/drawing/2017/model3d" xmlns:o="urn:schemas-microsoft-com:office:office" xmlns:r="http://schemas.openxmlformats.org/officeDocument/2006/relationships" xmlns:m="http://schemas.openxmlformats.org/officeDocument/2006/math" xmlns:v="urn:schemas-microsoft-com:vml" xmlns:wp14="http://schemas.microsoft.com/office/word/2010/wordprocessingDrawing" xmlns:wp="http://schemas.openxmlformats.org/drawingml/2006/wordprocessingDrawing" xmlns:w10="urn:schemas-microsoft-com:office:word" xmlns:w="http://schemas.openxmlformats.org/wordprocessingml/2006/main" xmlns:w14="http://schemas.microsoft.com/office/word/2010/wordml" xmlns:w15="http://schemas.microsoft.com/office/word/2012/wordml" xmlns:w16cex="http://schemas.microsoft.com/office/word/2018/wordml/cex" xmlns:w16cid="http://schemas.microsoft.com/office/word/2016/wordml/cid" xmlns:w16="http://schemas.microsoft.com/office/word/2018/wordml" xmlns:w16sdtdh="http://schemas.microsoft.com/office/word/2020/wordml/sdtdatahash" xmlns:w16se="http://schemas.microsoft.com/office/word/2015/wordml/symex" xmlns:wpg="http://schemas.microsoft.com/office/word/2010/wordprocessingGroup" xmlns:wpi="http://schemas.microsoft.com/office/word/2010/wordprocessingInk" xmlns:wne="http://schemas.microsoft.com/office/word/2006/wordml" xmlns:wps="http://schemas.microsoft.com/office/word/2010/wordprocessingShape" mc:Ignorable="w14 w15 w16se w16cid w16 w16cex w16sdtdh wp14">
+<w:endnotes xmlns:wpc="http://schemas.microsoft.com/office/word/2010/wordprocessingCanvas" xmlns:cx="http://schemas.microsoft.com/office/drawing/2014/chartex" xmlns:cx1="http://schemas.microsoft.com/office/drawing/2015/9/8/chartex" xmlns:mc="http://schemas.openxmlformats.org/markup-compatibility/2006" xmlns:o="urn:schemas-microsoft-com:office:office" xmlns:r="http://schemas.openxmlformats.org/officeDocument/2006/relationships" xmlns:m="http://schemas.openxmlformats.org/officeDocument/2006/math" xmlns:v="urn:schemas-microsoft-com:vml" xmlns:wp14="http://schemas.microsoft.com/office/word/2010/wordprocessingDrawing" xmlns:wp="http://schemas.openxmlformats.org/drawingml/2006/wordprocessingDrawing" xmlns:w10="urn:schemas-microsoft-com:office:word" xmlns:w="http://schemas.openxmlformats.org/wordprocessingml/2006/main" xmlns:w14="http://schemas.microsoft.com/office/word/2010/wordml" xmlns:w15="http://schemas.microsoft.com/office/word/2012/wordml" xmlns:w16se="http://schemas.microsoft.com/office/word/2015/wordml/symex" xmlns:wpg="http://schemas.microsoft.com/office/word/2010/wordprocessingGroup" xmlns:wpi="http://schemas.microsoft.com/office/word/2010/wordprocessingInk" xmlns:wne="http://schemas.microsoft.com/office/word/2006/wordml" xmlns:wps="http://schemas.microsoft.com/office/word/2010/wordprocessingShape" mc:Ignorable="w14 w15 w16se wp14">
   <w:endnote w:type="separator" w:id="-1">
     <w:p>
       <w:pPr>
@@ -39072,7 +39609,7 @@
 </file>
 
 <file path=word/footer1.xml><?xml version="1.0" encoding="utf-8"?>
-<w:ftr xmlns:wpc="http://schemas.microsoft.com/office/word/2010/wordprocessingCanvas" xmlns:cx="http://schemas.microsoft.com/office/drawing/2014/chartex" xmlns:cx1="http://schemas.microsoft.com/office/drawing/2015/9/8/chartex" xmlns:cx2="http://schemas.microsoft.com/office/drawing/2015/10/21/chartex" xmlns:cx3="http://schemas.microsoft.com/office/drawing/2016/5/9/chartex" xmlns:cx4="http://schemas.microsoft.com/office/drawing/2016/5/10/chartex" xmlns:cx5="http://schemas.microsoft.com/office/drawing/2016/5/11/chartex" xmlns:cx6="http://schemas.microsoft.com/office/drawing/2016/5/12/chartex" xmlns:cx7="http://schemas.microsoft.com/office/drawing/2016/5/13/chartex" xmlns:cx8="http://schemas.microsoft.com/office/drawing/2016/5/14/chartex" xmlns:mc="http://schemas.openxmlformats.org/markup-compatibility/2006" xmlns:aink="http://schemas.microsoft.com/office/drawing/2016/ink" xmlns:am3d="http://schemas.microsoft.com/office/drawing/2017/model3d" xmlns:o="urn:schemas-microsoft-com:office:office" xmlns:r="http://schemas.openxmlformats.org/officeDocument/2006/relationships" xmlns:m="http://schemas.openxmlformats.org/officeDocument/2006/math" xmlns:v="urn:schemas-microsoft-com:vml" xmlns:wp14="http://schemas.microsoft.com/office/word/2010/wordprocessingDrawing" xmlns:wp="http://schemas.openxmlformats.org/drawingml/2006/wordprocessingDrawing" xmlns:w10="urn:schemas-microsoft-com:office:word" xmlns:w="http://schemas.openxmlformats.org/wordprocessingml/2006/main" xmlns:w14="http://schemas.microsoft.com/office/word/2010/wordml" xmlns:w15="http://schemas.microsoft.com/office/word/2012/wordml" xmlns:w16cex="http://schemas.microsoft.com/office/word/2018/wordml/cex" xmlns:w16cid="http://schemas.microsoft.com/office/word/2016/wordml/cid" xmlns:w16="http://schemas.microsoft.com/office/word/2018/wordml" xmlns:w16sdtdh="http://schemas.microsoft.com/office/word/2020/wordml/sdtdatahash" xmlns:w16se="http://schemas.microsoft.com/office/word/2015/wordml/symex" xmlns:wpg="http://schemas.microsoft.com/office/word/2010/wordprocessingGroup" xmlns:wpi="http://schemas.microsoft.com/office/word/2010/wordprocessingInk" xmlns:wne="http://schemas.microsoft.com/office/word/2006/wordml" xmlns:wps="http://schemas.microsoft.com/office/word/2010/wordprocessingShape" mc:Ignorable="w14 w15 w16se w16cid w16 w16cex w16sdtdh wp14">
+<w:ftr xmlns:wpc="http://schemas.microsoft.com/office/word/2010/wordprocessingCanvas" xmlns:cx="http://schemas.microsoft.com/office/drawing/2014/chartex" xmlns:cx1="http://schemas.microsoft.com/office/drawing/2015/9/8/chartex" xmlns:mc="http://schemas.openxmlformats.org/markup-compatibility/2006" xmlns:o="urn:schemas-microsoft-com:office:office" xmlns:r="http://schemas.openxmlformats.org/officeDocument/2006/relationships" xmlns:m="http://schemas.openxmlformats.org/officeDocument/2006/math" xmlns:v="urn:schemas-microsoft-com:vml" xmlns:wp14="http://schemas.microsoft.com/office/word/2010/wordprocessingDrawing" xmlns:wp="http://schemas.openxmlformats.org/drawingml/2006/wordprocessingDrawing" xmlns:w10="urn:schemas-microsoft-com:office:word" xmlns:w="http://schemas.openxmlformats.org/wordprocessingml/2006/main" xmlns:w14="http://schemas.microsoft.com/office/word/2010/wordml" xmlns:w15="http://schemas.microsoft.com/office/word/2012/wordml" xmlns:w16se="http://schemas.microsoft.com/office/word/2015/wordml/symex" xmlns:wpg="http://schemas.microsoft.com/office/word/2010/wordprocessingGroup" xmlns:wpi="http://schemas.microsoft.com/office/word/2010/wordprocessingInk" xmlns:wne="http://schemas.microsoft.com/office/word/2006/wordml" xmlns:wps="http://schemas.microsoft.com/office/word/2010/wordprocessingShape" mc:Ignorable="w14 w15 w16se wp14">
   <w:p>
     <w:pPr>
       <w:pStyle w:val="Piedepgina"/>
@@ -39082,7 +39619,7 @@
 </file>
 
 <file path=word/footer2.xml><?xml version="1.0" encoding="utf-8"?>
-<w:ftr xmlns:wpc="http://schemas.microsoft.com/office/word/2010/wordprocessingCanvas" xmlns:cx="http://schemas.microsoft.com/office/drawing/2014/chartex" xmlns:cx1="http://schemas.microsoft.com/office/drawing/2015/9/8/chartex" xmlns:cx2="http://schemas.microsoft.com/office/drawing/2015/10/21/chartex" xmlns:cx3="http://schemas.microsoft.com/office/drawing/2016/5/9/chartex" xmlns:cx4="http://schemas.microsoft.com/office/drawing/2016/5/10/chartex" xmlns:cx5="http://schemas.microsoft.com/office/drawing/2016/5/11/chartex" xmlns:cx6="http://schemas.microsoft.com/office/drawing/2016/5/12/chartex" xmlns:cx7="http://schemas.microsoft.com/office/drawing/2016/5/13/chartex" xmlns:cx8="http://schemas.microsoft.com/office/drawing/2016/5/14/chartex" xmlns:mc="http://schemas.openxmlformats.org/markup-compatibility/2006" xmlns:aink="http://schemas.microsoft.com/office/drawing/2016/ink" xmlns:am3d="http://schemas.microsoft.com/office/drawing/2017/model3d" xmlns:o="urn:schemas-microsoft-com:office:office" xmlns:r="http://schemas.openxmlformats.org/officeDocument/2006/relationships" xmlns:m="http://schemas.openxmlformats.org/officeDocument/2006/math" xmlns:v="urn:schemas-microsoft-com:vml" xmlns:wp14="http://schemas.microsoft.com/office/word/2010/wordprocessingDrawing" xmlns:wp="http://schemas.openxmlformats.org/drawingml/2006/wordprocessingDrawing" xmlns:w10="urn:schemas-microsoft-com:office:word" xmlns:w="http://schemas.openxmlformats.org/wordprocessingml/2006/main" xmlns:w14="http://schemas.microsoft.com/office/word/2010/wordml" xmlns:w15="http://schemas.microsoft.com/office/word/2012/wordml" xmlns:w16cex="http://schemas.microsoft.com/office/word/2018/wordml/cex" xmlns:w16cid="http://schemas.microsoft.com/office/word/2016/wordml/cid" xmlns:w16="http://schemas.microsoft.com/office/word/2018/wordml" xmlns:w16sdtdh="http://schemas.microsoft.com/office/word/2020/wordml/sdtdatahash" xmlns:w16se="http://schemas.microsoft.com/office/word/2015/wordml/symex" xmlns:wpg="http://schemas.microsoft.com/office/word/2010/wordprocessingGroup" xmlns:wpi="http://schemas.microsoft.com/office/word/2010/wordprocessingInk" xmlns:wne="http://schemas.microsoft.com/office/word/2006/wordml" xmlns:wps="http://schemas.microsoft.com/office/word/2010/wordprocessingShape" mc:Ignorable="w14 w15 w16se w16cid w16 w16cex w16sdtdh wp14">
+<w:ftr xmlns:wpc="http://schemas.microsoft.com/office/word/2010/wordprocessingCanvas" xmlns:cx="http://schemas.microsoft.com/office/drawing/2014/chartex" xmlns:cx1="http://schemas.microsoft.com/office/drawing/2015/9/8/chartex" xmlns:mc="http://schemas.openxmlformats.org/markup-compatibility/2006" xmlns:o="urn:schemas-microsoft-com:office:office" xmlns:r="http://schemas.openxmlformats.org/officeDocument/2006/relationships" xmlns:m="http://schemas.openxmlformats.org/officeDocument/2006/math" xmlns:v="urn:schemas-microsoft-com:vml" xmlns:wp14="http://schemas.microsoft.com/office/word/2010/wordprocessingDrawing" xmlns:wp="http://schemas.openxmlformats.org/drawingml/2006/wordprocessingDrawing" xmlns:w10="urn:schemas-microsoft-com:office:word" xmlns:w="http://schemas.openxmlformats.org/wordprocessingml/2006/main" xmlns:w14="http://schemas.microsoft.com/office/word/2010/wordml" xmlns:w15="http://schemas.microsoft.com/office/word/2012/wordml" xmlns:w16se="http://schemas.microsoft.com/office/word/2015/wordml/symex" xmlns:wpg="http://schemas.microsoft.com/office/word/2010/wordprocessingGroup" xmlns:wpi="http://schemas.microsoft.com/office/word/2010/wordprocessingInk" xmlns:wne="http://schemas.microsoft.com/office/word/2006/wordml" xmlns:wps="http://schemas.microsoft.com/office/word/2010/wordprocessingShape" mc:Ignorable="w14 w15 w16se wp14">
   <w:p>
     <w:pPr>
       <w:pStyle w:val="Piedepgina"/>
@@ -39266,7 +39803,7 @@
 </file>
 
 <file path=word/footer3.xml><?xml version="1.0" encoding="utf-8"?>
-<w:ftr xmlns:wpc="http://schemas.microsoft.com/office/word/2010/wordprocessingCanvas" xmlns:cx="http://schemas.microsoft.com/office/drawing/2014/chartex" xmlns:cx1="http://schemas.microsoft.com/office/drawing/2015/9/8/chartex" xmlns:cx2="http://schemas.microsoft.com/office/drawing/2015/10/21/chartex" xmlns:cx3="http://schemas.microsoft.com/office/drawing/2016/5/9/chartex" xmlns:cx4="http://schemas.microsoft.com/office/drawing/2016/5/10/chartex" xmlns:cx5="http://schemas.microsoft.com/office/drawing/2016/5/11/chartex" xmlns:cx6="http://schemas.microsoft.com/office/drawing/2016/5/12/chartex" xmlns:cx7="http://schemas.microsoft.com/office/drawing/2016/5/13/chartex" xmlns:cx8="http://schemas.microsoft.com/office/drawing/2016/5/14/chartex" xmlns:mc="http://schemas.openxmlformats.org/markup-compatibility/2006" xmlns:aink="http://schemas.microsoft.com/office/drawing/2016/ink" xmlns:am3d="http://schemas.microsoft.com/office/drawing/2017/model3d" xmlns:o="urn:schemas-microsoft-com:office:office" xmlns:r="http://schemas.openxmlformats.org/officeDocument/2006/relationships" xmlns:m="http://schemas.openxmlformats.org/officeDocument/2006/math" xmlns:v="urn:schemas-microsoft-com:vml" xmlns:wp14="http://schemas.microsoft.com/office/word/2010/wordprocessingDrawing" xmlns:wp="http://schemas.openxmlformats.org/drawingml/2006/wordprocessingDrawing" xmlns:w10="urn:schemas-microsoft-com:office:word" xmlns:w="http://schemas.openxmlformats.org/wordprocessingml/2006/main" xmlns:w14="http://schemas.microsoft.com/office/word/2010/wordml" xmlns:w15="http://schemas.microsoft.com/office/word/2012/wordml" xmlns:w16cex="http://schemas.microsoft.com/office/word/2018/wordml/cex" xmlns:w16cid="http://schemas.microsoft.com/office/word/2016/wordml/cid" xmlns:w16="http://schemas.microsoft.com/office/word/2018/wordml" xmlns:w16sdtdh="http://schemas.microsoft.com/office/word/2020/wordml/sdtdatahash" xmlns:w16se="http://schemas.microsoft.com/office/word/2015/wordml/symex" xmlns:wpg="http://schemas.microsoft.com/office/word/2010/wordprocessingGroup" xmlns:wpi="http://schemas.microsoft.com/office/word/2010/wordprocessingInk" xmlns:wne="http://schemas.microsoft.com/office/word/2006/wordml" xmlns:wps="http://schemas.microsoft.com/office/word/2010/wordprocessingShape" mc:Ignorable="w14 w15 w16se w16cid w16 w16cex w16sdtdh wp14">
+<w:ftr xmlns:wpc="http://schemas.microsoft.com/office/word/2010/wordprocessingCanvas" xmlns:cx="http://schemas.microsoft.com/office/drawing/2014/chartex" xmlns:cx1="http://schemas.microsoft.com/office/drawing/2015/9/8/chartex" xmlns:mc="http://schemas.openxmlformats.org/markup-compatibility/2006" xmlns:o="urn:schemas-microsoft-com:office:office" xmlns:r="http://schemas.openxmlformats.org/officeDocument/2006/relationships" xmlns:m="http://schemas.openxmlformats.org/officeDocument/2006/math" xmlns:v="urn:schemas-microsoft-com:vml" xmlns:wp14="http://schemas.microsoft.com/office/word/2010/wordprocessingDrawing" xmlns:wp="http://schemas.openxmlformats.org/drawingml/2006/wordprocessingDrawing" xmlns:w10="urn:schemas-microsoft-com:office:word" xmlns:w="http://schemas.openxmlformats.org/wordprocessingml/2006/main" xmlns:w14="http://schemas.microsoft.com/office/word/2010/wordml" xmlns:w15="http://schemas.microsoft.com/office/word/2012/wordml" xmlns:w16se="http://schemas.microsoft.com/office/word/2015/wordml/symex" xmlns:wpg="http://schemas.microsoft.com/office/word/2010/wordprocessingGroup" xmlns:wpi="http://schemas.microsoft.com/office/word/2010/wordprocessingInk" xmlns:wne="http://schemas.microsoft.com/office/word/2006/wordml" xmlns:wps="http://schemas.microsoft.com/office/word/2010/wordprocessingShape" mc:Ignorable="w14 w15 w16se wp14">
   <w:p>
     <w:pPr>
       <w:pStyle w:val="Piedepgina"/>
@@ -39414,7 +39951,7 @@
 </file>
 
 <file path=word/footnotes.xml><?xml version="1.0" encoding="utf-8"?>
-<w:footnotes xmlns:wpc="http://schemas.microsoft.com/office/word/2010/wordprocessingCanvas" xmlns:cx="http://schemas.microsoft.com/office/drawing/2014/chartex" xmlns:cx1="http://schemas.microsoft.com/office/drawing/2015/9/8/chartex" xmlns:cx2="http://schemas.microsoft.com/office/drawing/2015/10/21/chartex" xmlns:cx3="http://schemas.microsoft.com/office/drawing/2016/5/9/chartex" xmlns:cx4="http://schemas.microsoft.com/office/drawing/2016/5/10/chartex" xmlns:cx5="http://schemas.microsoft.com/office/drawing/2016/5/11/chartex" xmlns:cx6="http://schemas.microsoft.com/office/drawing/2016/5/12/chartex" xmlns:cx7="http://schemas.microsoft.com/office/drawing/2016/5/13/chartex" xmlns:cx8="http://schemas.microsoft.com/office/drawing/2016/5/14/chartex" xmlns:mc="http://schemas.openxmlformats.org/markup-compatibility/2006" xmlns:aink="http://schemas.microsoft.com/office/drawing/2016/ink" xmlns:am3d="http://schemas.microsoft.com/office/drawing/2017/model3d" xmlns:o="urn:schemas-microsoft-com:office:office" xmlns:r="http://schemas.openxmlformats.org/officeDocument/2006/relationships" xmlns:m="http://schemas.openxmlformats.org/officeDocument/2006/math" xmlns:v="urn:schemas-microsoft-com:vml" xmlns:wp14="http://schemas.microsoft.com/office/word/2010/wordprocessingDrawing" xmlns:wp="http://schemas.openxmlformats.org/drawingml/2006/wordprocessingDrawing" xmlns:w10="urn:schemas-microsoft-com:office:word" xmlns:w="http://schemas.openxmlformats.org/wordprocessingml/2006/main" xmlns:w14="http://schemas.microsoft.com/office/word/2010/wordml" xmlns:w15="http://schemas.microsoft.com/office/word/2012/wordml" xmlns:w16cex="http://schemas.microsoft.com/office/word/2018/wordml/cex" xmlns:w16cid="http://schemas.microsoft.com/office/word/2016/wordml/cid" xmlns:w16="http://schemas.microsoft.com/office/word/2018/wordml" xmlns:w16sdtdh="http://schemas.microsoft.com/office/word/2020/wordml/sdtdatahash" xmlns:w16se="http://schemas.microsoft.com/office/word/2015/wordml/symex" xmlns:wpg="http://schemas.microsoft.com/office/word/2010/wordprocessingGroup" xmlns:wpi="http://schemas.microsoft.com/office/word/2010/wordprocessingInk" xmlns:wne="http://schemas.microsoft.com/office/word/2006/wordml" xmlns:wps="http://schemas.microsoft.com/office/word/2010/wordprocessingShape" mc:Ignorable="w14 w15 w16se w16cid w16 w16cex w16sdtdh wp14">
+<w:footnotes xmlns:wpc="http://schemas.microsoft.com/office/word/2010/wordprocessingCanvas" xmlns:cx="http://schemas.microsoft.com/office/drawing/2014/chartex" xmlns:cx1="http://schemas.microsoft.com/office/drawing/2015/9/8/chartex" xmlns:mc="http://schemas.openxmlformats.org/markup-compatibility/2006" xmlns:o="urn:schemas-microsoft-com:office:office" xmlns:r="http://schemas.openxmlformats.org/officeDocument/2006/relationships" xmlns:m="http://schemas.openxmlformats.org/officeDocument/2006/math" xmlns:v="urn:schemas-microsoft-com:vml" xmlns:wp14="http://schemas.microsoft.com/office/word/2010/wordprocessingDrawing" xmlns:wp="http://schemas.openxmlformats.org/drawingml/2006/wordprocessingDrawing" xmlns:w10="urn:schemas-microsoft-com:office:word" xmlns:w="http://schemas.openxmlformats.org/wordprocessingml/2006/main" xmlns:w14="http://schemas.microsoft.com/office/word/2010/wordml" xmlns:w15="http://schemas.microsoft.com/office/word/2012/wordml" xmlns:w16se="http://schemas.microsoft.com/office/word/2015/wordml/symex" xmlns:wpg="http://schemas.microsoft.com/office/word/2010/wordprocessingGroup" xmlns:wpi="http://schemas.microsoft.com/office/word/2010/wordprocessingInk" xmlns:wne="http://schemas.microsoft.com/office/word/2006/wordml" xmlns:wps="http://schemas.microsoft.com/office/word/2010/wordprocessingShape" mc:Ignorable="w14 w15 w16se wp14">
   <w:footnote w:type="separator" w:id="-1">
     <w:p>
       <w:pPr>
@@ -39439,7 +39976,7 @@
 </file>
 
 <file path=word/header1.xml><?xml version="1.0" encoding="utf-8"?>
-<w:hdr xmlns:wpc="http://schemas.microsoft.com/office/word/2010/wordprocessingCanvas" xmlns:cx="http://schemas.microsoft.com/office/drawing/2014/chartex" xmlns:cx1="http://schemas.microsoft.com/office/drawing/2015/9/8/chartex" xmlns:cx2="http://schemas.microsoft.com/office/drawing/2015/10/21/chartex" xmlns:cx3="http://schemas.microsoft.com/office/drawing/2016/5/9/chartex" xmlns:cx4="http://schemas.microsoft.com/office/drawing/2016/5/10/chartex" xmlns:cx5="http://schemas.microsoft.com/office/drawing/2016/5/11/chartex" xmlns:cx6="http://schemas.microsoft.com/office/drawing/2016/5/12/chartex" xmlns:cx7="http://schemas.microsoft.com/office/drawing/2016/5/13/chartex" xmlns:cx8="http://schemas.microsoft.com/office/drawing/2016/5/14/chartex" xmlns:mc="http://schemas.openxmlformats.org/markup-compatibility/2006" xmlns:aink="http://schemas.microsoft.com/office/drawing/2016/ink" xmlns:am3d="http://schemas.microsoft.com/office/drawing/2017/model3d" xmlns:o="urn:schemas-microsoft-com:office:office" xmlns:r="http://schemas.openxmlformats.org/officeDocument/2006/relationships" xmlns:m="http://schemas.openxmlformats.org/officeDocument/2006/math" xmlns:v="urn:schemas-microsoft-com:vml" xmlns:wp14="http://schemas.microsoft.com/office/word/2010/wordprocessingDrawing" xmlns:wp="http://schemas.openxmlformats.org/drawingml/2006/wordprocessingDrawing" xmlns:w10="urn:schemas-microsoft-com:office:word" xmlns:w="http://schemas.openxmlformats.org/wordprocessingml/2006/main" xmlns:w14="http://schemas.microsoft.com/office/word/2010/wordml" xmlns:w15="http://schemas.microsoft.com/office/word/2012/wordml" xmlns:w16cex="http://schemas.microsoft.com/office/word/2018/wordml/cex" xmlns:w16cid="http://schemas.microsoft.com/office/word/2016/wordml/cid" xmlns:w16="http://schemas.microsoft.com/office/word/2018/wordml" xmlns:w16sdtdh="http://schemas.microsoft.com/office/word/2020/wordml/sdtdatahash" xmlns:w16se="http://schemas.microsoft.com/office/word/2015/wordml/symex" xmlns:wpg="http://schemas.microsoft.com/office/word/2010/wordprocessingGroup" xmlns:wpi="http://schemas.microsoft.com/office/word/2010/wordprocessingInk" xmlns:wne="http://schemas.microsoft.com/office/word/2006/wordml" xmlns:wps="http://schemas.microsoft.com/office/word/2010/wordprocessingShape" mc:Ignorable="w14 w15 w16se w16cid w16 w16cex w16sdtdh wp14">
+<w:hdr xmlns:wpc="http://schemas.microsoft.com/office/word/2010/wordprocessingCanvas" xmlns:cx="http://schemas.microsoft.com/office/drawing/2014/chartex" xmlns:cx1="http://schemas.microsoft.com/office/drawing/2015/9/8/chartex" xmlns:mc="http://schemas.openxmlformats.org/markup-compatibility/2006" xmlns:o="urn:schemas-microsoft-com:office:office" xmlns:r="http://schemas.openxmlformats.org/officeDocument/2006/relationships" xmlns:m="http://schemas.openxmlformats.org/officeDocument/2006/math" xmlns:v="urn:schemas-microsoft-com:vml" xmlns:wp14="http://schemas.microsoft.com/office/word/2010/wordprocessingDrawing" xmlns:wp="http://schemas.openxmlformats.org/drawingml/2006/wordprocessingDrawing" xmlns:w10="urn:schemas-microsoft-com:office:word" xmlns:w="http://schemas.openxmlformats.org/wordprocessingml/2006/main" xmlns:w14="http://schemas.microsoft.com/office/word/2010/wordml" xmlns:w15="http://schemas.microsoft.com/office/word/2012/wordml" xmlns:w16se="http://schemas.microsoft.com/office/word/2015/wordml/symex" xmlns:wpg="http://schemas.microsoft.com/office/word/2010/wordprocessingGroup" xmlns:wpi="http://schemas.microsoft.com/office/word/2010/wordprocessingInk" xmlns:wne="http://schemas.microsoft.com/office/word/2006/wordml" xmlns:wps="http://schemas.microsoft.com/office/word/2010/wordprocessingShape" mc:Ignorable="w14 w15 w16se wp14">
   <w:p>
     <w:pPr>
       <w:pStyle w:val="Encabezado"/>
@@ -39449,7 +39986,7 @@
 </file>
 
 <file path=word/header2.xml><?xml version="1.0" encoding="utf-8"?>
-<w:hdr xmlns:wpc="http://schemas.microsoft.com/office/word/2010/wordprocessingCanvas" xmlns:cx="http://schemas.microsoft.com/office/drawing/2014/chartex" xmlns:cx1="http://schemas.microsoft.com/office/drawing/2015/9/8/chartex" xmlns:cx2="http://schemas.microsoft.com/office/drawing/2015/10/21/chartex" xmlns:cx3="http://schemas.microsoft.com/office/drawing/2016/5/9/chartex" xmlns:cx4="http://schemas.microsoft.com/office/drawing/2016/5/10/chartex" xmlns:cx5="http://schemas.microsoft.com/office/drawing/2016/5/11/chartex" xmlns:cx6="http://schemas.microsoft.com/office/drawing/2016/5/12/chartex" xmlns:cx7="http://schemas.microsoft.com/office/drawing/2016/5/13/chartex" xmlns:cx8="http://schemas.microsoft.com/office/drawing/2016/5/14/chartex" xmlns:mc="http://schemas.openxmlformats.org/markup-compatibility/2006" xmlns:aink="http://schemas.microsoft.com/office/drawing/2016/ink" xmlns:am3d="http://schemas.microsoft.com/office/drawing/2017/model3d" xmlns:o="urn:schemas-microsoft-com:office:office" xmlns:r="http://schemas.openxmlformats.org/officeDocument/2006/relationships" xmlns:m="http://schemas.openxmlformats.org/officeDocument/2006/math" xmlns:v="urn:schemas-microsoft-com:vml" xmlns:wp14="http://schemas.microsoft.com/office/word/2010/wordprocessingDrawing" xmlns:wp="http://schemas.openxmlformats.org/drawingml/2006/wordprocessingDrawing" xmlns:w10="urn:schemas-microsoft-com:office:word" xmlns:w="http://schemas.openxmlformats.org/wordprocessingml/2006/main" xmlns:w14="http://schemas.microsoft.com/office/word/2010/wordml" xmlns:w15="http://schemas.microsoft.com/office/word/2012/wordml" xmlns:w16cex="http://schemas.microsoft.com/office/word/2018/wordml/cex" xmlns:w16cid="http://schemas.microsoft.com/office/word/2016/wordml/cid" xmlns:w16="http://schemas.microsoft.com/office/word/2018/wordml" xmlns:w16sdtdh="http://schemas.microsoft.com/office/word/2020/wordml/sdtdatahash" xmlns:w16se="http://schemas.microsoft.com/office/word/2015/wordml/symex" xmlns:wpg="http://schemas.microsoft.com/office/word/2010/wordprocessingGroup" xmlns:wpi="http://schemas.microsoft.com/office/word/2010/wordprocessingInk" xmlns:wne="http://schemas.microsoft.com/office/word/2006/wordml" xmlns:wps="http://schemas.microsoft.com/office/word/2010/wordprocessingShape" mc:Ignorable="w14 w15 w16se w16cid w16 w16cex w16sdtdh wp14">
+<w:hdr xmlns:wpc="http://schemas.microsoft.com/office/word/2010/wordprocessingCanvas" xmlns:cx="http://schemas.microsoft.com/office/drawing/2014/chartex" xmlns:cx1="http://schemas.microsoft.com/office/drawing/2015/9/8/chartex" xmlns:mc="http://schemas.openxmlformats.org/markup-compatibility/2006" xmlns:o="urn:schemas-microsoft-com:office:office" xmlns:r="http://schemas.openxmlformats.org/officeDocument/2006/relationships" xmlns:m="http://schemas.openxmlformats.org/officeDocument/2006/math" xmlns:v="urn:schemas-microsoft-com:vml" xmlns:wp14="http://schemas.microsoft.com/office/word/2010/wordprocessingDrawing" xmlns:wp="http://schemas.openxmlformats.org/drawingml/2006/wordprocessingDrawing" xmlns:w10="urn:schemas-microsoft-com:office:word" xmlns:w="http://schemas.openxmlformats.org/wordprocessingml/2006/main" xmlns:w14="http://schemas.microsoft.com/office/word/2010/wordml" xmlns:w15="http://schemas.microsoft.com/office/word/2012/wordml" xmlns:w16se="http://schemas.microsoft.com/office/word/2015/wordml/symex" xmlns:wpg="http://schemas.microsoft.com/office/word/2010/wordprocessingGroup" xmlns:wpi="http://schemas.microsoft.com/office/word/2010/wordprocessingInk" xmlns:wne="http://schemas.microsoft.com/office/word/2006/wordml" xmlns:wps="http://schemas.microsoft.com/office/word/2010/wordprocessingShape" mc:Ignorable="w14 w15 w16se wp14">
   <w:p>
     <w:pPr>
       <w:pStyle w:val="Encabezado"/>
@@ -39728,7 +40265,7 @@
 </file>
 
 <file path=word/header3.xml><?xml version="1.0" encoding="utf-8"?>
-<w:hdr xmlns:wpc="http://schemas.microsoft.com/office/word/2010/wordprocessingCanvas" xmlns:cx="http://schemas.microsoft.com/office/drawing/2014/chartex" xmlns:cx1="http://schemas.microsoft.com/office/drawing/2015/9/8/chartex" xmlns:cx2="http://schemas.microsoft.com/office/drawing/2015/10/21/chartex" xmlns:cx3="http://schemas.microsoft.com/office/drawing/2016/5/9/chartex" xmlns:cx4="http://schemas.microsoft.com/office/drawing/2016/5/10/chartex" xmlns:cx5="http://schemas.microsoft.com/office/drawing/2016/5/11/chartex" xmlns:cx6="http://schemas.microsoft.com/office/drawing/2016/5/12/chartex" xmlns:cx7="http://schemas.microsoft.com/office/drawing/2016/5/13/chartex" xmlns:cx8="http://schemas.microsoft.com/office/drawing/2016/5/14/chartex" xmlns:mc="http://schemas.openxmlformats.org/markup-compatibility/2006" xmlns:aink="http://schemas.microsoft.com/office/drawing/2016/ink" xmlns:am3d="http://schemas.microsoft.com/office/drawing/2017/model3d" xmlns:o="urn:schemas-microsoft-com:office:office" xmlns:r="http://schemas.openxmlformats.org/officeDocument/2006/relationships" xmlns:m="http://schemas.openxmlformats.org/officeDocument/2006/math" xmlns:v="urn:schemas-microsoft-com:vml" xmlns:wp14="http://schemas.microsoft.com/office/word/2010/wordprocessingDrawing" xmlns:wp="http://schemas.openxmlformats.org/drawingml/2006/wordprocessingDrawing" xmlns:w10="urn:schemas-microsoft-com:office:word" xmlns:w="http://schemas.openxmlformats.org/wordprocessingml/2006/main" xmlns:w14="http://schemas.microsoft.com/office/word/2010/wordml" xmlns:w15="http://schemas.microsoft.com/office/word/2012/wordml" xmlns:w16cex="http://schemas.microsoft.com/office/word/2018/wordml/cex" xmlns:w16cid="http://schemas.microsoft.com/office/word/2016/wordml/cid" xmlns:w16="http://schemas.microsoft.com/office/word/2018/wordml" xmlns:w16sdtdh="http://schemas.microsoft.com/office/word/2020/wordml/sdtdatahash" xmlns:w16se="http://schemas.microsoft.com/office/word/2015/wordml/symex" xmlns:wpg="http://schemas.microsoft.com/office/word/2010/wordprocessingGroup" xmlns:wpi="http://schemas.microsoft.com/office/word/2010/wordprocessingInk" xmlns:wne="http://schemas.microsoft.com/office/word/2006/wordml" xmlns:wps="http://schemas.microsoft.com/office/word/2010/wordprocessingShape" mc:Ignorable="w14 w15 w16se w16cid w16 w16cex w16sdtdh wp14">
+<w:hdr xmlns:wpc="http://schemas.microsoft.com/office/word/2010/wordprocessingCanvas" xmlns:cx="http://schemas.microsoft.com/office/drawing/2014/chartex" xmlns:cx1="http://schemas.microsoft.com/office/drawing/2015/9/8/chartex" xmlns:mc="http://schemas.openxmlformats.org/markup-compatibility/2006" xmlns:o="urn:schemas-microsoft-com:office:office" xmlns:r="http://schemas.openxmlformats.org/officeDocument/2006/relationships" xmlns:m="http://schemas.openxmlformats.org/officeDocument/2006/math" xmlns:v="urn:schemas-microsoft-com:vml" xmlns:wp14="http://schemas.microsoft.com/office/word/2010/wordprocessingDrawing" xmlns:wp="http://schemas.openxmlformats.org/drawingml/2006/wordprocessingDrawing" xmlns:w10="urn:schemas-microsoft-com:office:word" xmlns:w="http://schemas.openxmlformats.org/wordprocessingml/2006/main" xmlns:w14="http://schemas.microsoft.com/office/word/2010/wordml" xmlns:w15="http://schemas.microsoft.com/office/word/2012/wordml" xmlns:w16se="http://schemas.microsoft.com/office/word/2015/wordml/symex" xmlns:wpg="http://schemas.microsoft.com/office/word/2010/wordprocessingGroup" xmlns:wpi="http://schemas.microsoft.com/office/word/2010/wordprocessingInk" xmlns:wne="http://schemas.microsoft.com/office/word/2006/wordml" xmlns:wps="http://schemas.microsoft.com/office/word/2010/wordprocessingShape" mc:Ignorable="w14 w15 w16se wp14">
   <w:p>
     <w:pPr>
       <w:pStyle w:val="Encabezado"/>
@@ -39808,7 +40345,7 @@
 </file>
 
 <file path=word/numbering.xml><?xml version="1.0" encoding="utf-8"?>
-<w:numbering xmlns:wpc="http://schemas.microsoft.com/office/word/2010/wordprocessingCanvas" xmlns:cx="http://schemas.microsoft.com/office/drawing/2014/chartex" xmlns:cx1="http://schemas.microsoft.com/office/drawing/2015/9/8/chartex" xmlns:cx2="http://schemas.microsoft.com/office/drawing/2015/10/21/chartex" xmlns:cx3="http://schemas.microsoft.com/office/drawing/2016/5/9/chartex" xmlns:cx4="http://schemas.microsoft.com/office/drawing/2016/5/10/chartex" xmlns:cx5="http://schemas.microsoft.com/office/drawing/2016/5/11/chartex" xmlns:cx6="http://schemas.microsoft.com/office/drawing/2016/5/12/chartex" xmlns:cx7="http://schemas.microsoft.com/office/drawing/2016/5/13/chartex" xmlns:cx8="http://schemas.microsoft.com/office/drawing/2016/5/14/chartex" xmlns:mc="http://schemas.openxmlformats.org/markup-compatibility/2006" xmlns:aink="http://schemas.microsoft.com/office/drawing/2016/ink" xmlns:am3d="http://schemas.microsoft.com/office/drawing/2017/model3d" xmlns:o="urn:schemas-microsoft-com:office:office" xmlns:r="http://schemas.openxmlformats.org/officeDocument/2006/relationships" xmlns:m="http://schemas.openxmlformats.org/officeDocument/2006/math" xmlns:v="urn:schemas-microsoft-com:vml" xmlns:wp14="http://schemas.microsoft.com/office/word/2010/wordprocessingDrawing" xmlns:wp="http://schemas.openxmlformats.org/drawingml/2006/wordprocessingDrawing" xmlns:w10="urn:schemas-microsoft-com:office:word" xmlns:w="http://schemas.openxmlformats.org/wordprocessingml/2006/main" xmlns:w14="http://schemas.microsoft.com/office/word/2010/wordml" xmlns:w15="http://schemas.microsoft.com/office/word/2012/wordml" xmlns:w16cex="http://schemas.microsoft.com/office/word/2018/wordml/cex" xmlns:w16cid="http://schemas.microsoft.com/office/word/2016/wordml/cid" xmlns:w16="http://schemas.microsoft.com/office/word/2018/wordml" xmlns:w16sdtdh="http://schemas.microsoft.com/office/word/2020/wordml/sdtdatahash" xmlns:w16se="http://schemas.microsoft.com/office/word/2015/wordml/symex" xmlns:wpg="http://schemas.microsoft.com/office/word/2010/wordprocessingGroup" xmlns:wpi="http://schemas.microsoft.com/office/word/2010/wordprocessingInk" xmlns:wne="http://schemas.microsoft.com/office/word/2006/wordml" xmlns:wps="http://schemas.microsoft.com/office/word/2010/wordprocessingShape" mc:Ignorable="w14 w15 w16se w16cid w16 w16cex w16sdtdh wp14">
+<w:numbering xmlns:wpc="http://schemas.microsoft.com/office/word/2010/wordprocessingCanvas" xmlns:cx="http://schemas.microsoft.com/office/drawing/2014/chartex" xmlns:cx1="http://schemas.microsoft.com/office/drawing/2015/9/8/chartex" xmlns:mc="http://schemas.openxmlformats.org/markup-compatibility/2006" xmlns:o="urn:schemas-microsoft-com:office:office" xmlns:r="http://schemas.openxmlformats.org/officeDocument/2006/relationships" xmlns:m="http://schemas.openxmlformats.org/officeDocument/2006/math" xmlns:v="urn:schemas-microsoft-com:vml" xmlns:wp14="http://schemas.microsoft.com/office/word/2010/wordprocessingDrawing" xmlns:wp="http://schemas.openxmlformats.org/drawingml/2006/wordprocessingDrawing" xmlns:w10="urn:schemas-microsoft-com:office:word" xmlns:w="http://schemas.openxmlformats.org/wordprocessingml/2006/main" xmlns:w14="http://schemas.microsoft.com/office/word/2010/wordml" xmlns:w15="http://schemas.microsoft.com/office/word/2012/wordml" xmlns:w16se="http://schemas.microsoft.com/office/word/2015/wordml/symex" xmlns:wpg="http://schemas.microsoft.com/office/word/2010/wordprocessingGroup" xmlns:wpi="http://schemas.microsoft.com/office/word/2010/wordprocessingInk" xmlns:wne="http://schemas.microsoft.com/office/word/2006/wordml" xmlns:wps="http://schemas.microsoft.com/office/word/2010/wordprocessingShape" mc:Ignorable="w14 w15 w16se wp14">
   <w:numPicBullet w:numPicBulletId="0">
     <w:pict>
       <v:shapetype id="_x0000_t75" coordsize="21600,21600" o:spt="75" o:preferrelative="t" path="m@4@5l@4@11@9@11@9@5xe" filled="f" stroked="f">
@@ -39830,7 +40367,7 @@
         <v:path o:extrusionok="f" gradientshapeok="t" o:connecttype="rect"/>
         <o:lock v:ext="edit" aspectratio="t"/>
       </v:shapetype>
-      <v:shape id="_x0000_i1159" type="#_x0000_t75" style="width:11.55pt;height:11.55pt" o:bullet="t" filled="t">
+      <v:shape id="_x0000_i1028" type="#_x0000_t75" style="width:11.5pt;height:11.5pt" o:bullet="t" filled="t">
         <v:fill color2="black"/>
         <v:imagedata r:id="rId1" o:title=""/>
       </v:shape>
@@ -42202,7 +42739,7 @@
 </file>
 
 <file path=word/styles.xml><?xml version="1.0" encoding="utf-8"?>
-<w:styles xmlns:mc="http://schemas.openxmlformats.org/markup-compatibility/2006" xmlns:r="http://schemas.openxmlformats.org/officeDocument/2006/relationships" xmlns:w="http://schemas.openxmlformats.org/wordprocessingml/2006/main" xmlns:w14="http://schemas.microsoft.com/office/word/2010/wordml" xmlns:w15="http://schemas.microsoft.com/office/word/2012/wordml" xmlns:w16cex="http://schemas.microsoft.com/office/word/2018/wordml/cex" xmlns:w16cid="http://schemas.microsoft.com/office/word/2016/wordml/cid" xmlns:w16="http://schemas.microsoft.com/office/word/2018/wordml" xmlns:w16sdtdh="http://schemas.microsoft.com/office/word/2020/wordml/sdtdatahash" xmlns:w16se="http://schemas.microsoft.com/office/word/2015/wordml/symex" mc:Ignorable="w14 w15 w16se w16cid w16 w16cex w16sdtdh">
+<w:styles xmlns:mc="http://schemas.openxmlformats.org/markup-compatibility/2006" xmlns:r="http://schemas.openxmlformats.org/officeDocument/2006/relationships" xmlns:w="http://schemas.openxmlformats.org/wordprocessingml/2006/main" xmlns:w14="http://schemas.microsoft.com/office/word/2010/wordml" xmlns:w15="http://schemas.microsoft.com/office/word/2012/wordml" xmlns:w16se="http://schemas.microsoft.com/office/word/2015/wordml/symex" mc:Ignorable="w14 w15 w16se">
   <w:docDefaults>
     <w:rPrDefault>
       <w:rPr>
@@ -42212,7 +42749,7 @@
     </w:rPrDefault>
     <w:pPrDefault/>
   </w:docDefaults>
-  <w:latentStyles w:defLockedState="0" w:defUIPriority="99" w:defSemiHidden="0" w:defUnhideWhenUsed="0" w:defQFormat="0" w:count="376">
+  <w:latentStyles w:defLockedState="0" w:defUIPriority="99" w:defSemiHidden="0" w:defUnhideWhenUsed="0" w:defQFormat="0" w:count="371">
     <w:lsdException w:name="Normal" w:uiPriority="0" w:qFormat="1"/>
     <w:lsdException w:name="heading 1" w:uiPriority="0" w:qFormat="1"/>
     <w:lsdException w:name="heading 2" w:uiPriority="0" w:qFormat="1"/>
@@ -42318,6 +42855,7 @@
     <w:lsdException w:name="HTML Sample" w:semiHidden="1" w:unhideWhenUsed="1"/>
     <w:lsdException w:name="HTML Typewriter" w:semiHidden="1" w:unhideWhenUsed="1"/>
     <w:lsdException w:name="HTML Variable" w:semiHidden="1" w:unhideWhenUsed="1"/>
+    <w:lsdException w:name="Normal Table" w:semiHidden="1" w:unhideWhenUsed="1"/>
     <w:lsdException w:name="annotation subject" w:semiHidden="1" w:unhideWhenUsed="1"/>
     <w:lsdException w:name="No List" w:semiHidden="1" w:unhideWhenUsed="1"/>
     <w:lsdException w:name="Outline List 1" w:semiHidden="1" w:unhideWhenUsed="1"/>
@@ -42360,8 +42898,11 @@
     <w:lsdException w:name="Table Contemporary" w:semiHidden="1" w:unhideWhenUsed="1"/>
     <w:lsdException w:name="Table Elegant" w:semiHidden="1" w:unhideWhenUsed="1"/>
     <w:lsdException w:name="Table Professional" w:semiHidden="1" w:unhideWhenUsed="1"/>
+    <w:lsdException w:name="Table Subtle 1" w:semiHidden="1" w:unhideWhenUsed="1"/>
     <w:lsdException w:name="Table Subtle 2" w:semiHidden="1" w:unhideWhenUsed="1"/>
     <w:lsdException w:name="Table Web 1" w:semiHidden="1" w:unhideWhenUsed="1"/>
+    <w:lsdException w:name="Table Web 2" w:semiHidden="1" w:unhideWhenUsed="1"/>
+    <w:lsdException w:name="Table Web 3" w:semiHidden="1" w:unhideWhenUsed="1"/>
     <w:lsdException w:name="Balloon Text" w:semiHidden="1" w:unhideWhenUsed="1"/>
     <w:lsdException w:name="Table Grid" w:uiPriority="59"/>
     <w:lsdException w:name="Table Theme" w:semiHidden="1" w:unhideWhenUsed="1"/>
@@ -42580,11 +43121,6 @@
     <w:lsdException w:name="List Table 5 Dark Accent 6" w:uiPriority="50"/>
     <w:lsdException w:name="List Table 6 Colorful Accent 6" w:uiPriority="51"/>
     <w:lsdException w:name="List Table 7 Colorful Accent 6" w:uiPriority="52"/>
-    <w:lsdException w:name="Mention" w:semiHidden="1" w:unhideWhenUsed="1"/>
-    <w:lsdException w:name="Smart Hyperlink" w:semiHidden="1" w:unhideWhenUsed="1"/>
-    <w:lsdException w:name="Hashtag" w:semiHidden="1" w:unhideWhenUsed="1"/>
-    <w:lsdException w:name="Unresolved Mention" w:semiHidden="1" w:unhideWhenUsed="1"/>
-    <w:lsdException w:name="Smart Link" w:semiHidden="1" w:unhideWhenUsed="1"/>
   </w:latentStyles>
   <w:style w:type="paragraph" w:default="1" w:styleId="Normal">
     <w:name w:val="Normal"/>
@@ -43734,7 +44270,7 @@
 </file>
 
 <file path=customXml/itemProps1.xml><?xml version="1.0" encoding="utf-8"?>
-<ds:datastoreItem xmlns:ds="http://schemas.openxmlformats.org/officeDocument/2006/customXml" ds:itemID="{5FB61430-8531-4BD9-B143-A97CE451BF0D}">
+<ds:datastoreItem xmlns:ds="http://schemas.openxmlformats.org/officeDocument/2006/customXml" ds:itemID="{30D909F2-EBFE-4AF1-925C-EEDD1BF7F7E9}">
   <ds:schemaRefs>
     <ds:schemaRef ds:uri="http://schemas.openxmlformats.org/officeDocument/2006/bibliography"/>
   </ds:schemaRefs>

</xml_diff>